<commit_message>
SPRAWKO NR 4 koniec chyba sprawko done ale cos sie pokrecilo
</commit_message>
<xml_diff>
--- a/Sprawozdanie-ZiniewiczMaciej-TZPwI-krzywe.docx
+++ b/Sprawozdanie-ZiniewiczMaciej-TZPwI-krzywe.docx
@@ -998,25 +998,7 @@
         <w:rPr>
           <w:rFonts w:eastAsiaTheme="minorEastAsia"/>
         </w:rPr>
-        <w:t xml:space="preserve">Użytkownik B </w:t>
-      </w:r>
-      <w:r>
-        <w:rPr>
-          <w:rFonts w:eastAsiaTheme="minorEastAsia"/>
-        </w:rPr>
-        <w:t xml:space="preserve">generuje klucz prywatny(punkt) używając klucza publicznego użytkownika </w:t>
-      </w:r>
-      <w:r>
-        <w:rPr>
-          <w:rFonts w:eastAsiaTheme="minorEastAsia"/>
-        </w:rPr>
-        <w:t>A</w:t>
-      </w:r>
-      <w:r>
-        <w:rPr>
-          <w:rFonts w:eastAsiaTheme="minorEastAsia"/>
-        </w:rPr>
-        <w:t xml:space="preserve"> oraz swojego wybranego klucza prywatnego K=</w:t>
+        <w:t>Użytkownik B generuje klucz prywatny(punkt) używając klucza publicznego użytkownika A oraz swojego wybranego klucza prywatnego K=</w:t>
       </w:r>
       <m:oMath>
         <m:sSub>
@@ -1072,12 +1054,703 @@
           </m:sub>
         </m:sSub>
       </m:oMath>
-      <w:bookmarkStart w:id="2" w:name="_GoBack"/>
-      <w:bookmarkEnd w:id="2"/>
-    </w:p>
-    <w:p>
-      <w:r>
-        <w:br w:type="page"/>
+    </w:p>
+    <w:p>
+      <w:pPr>
+        <w:tabs>
+          <w:tab w:val="left" w:pos="883"/>
+        </w:tabs>
+      </w:pPr>
+    </w:p>
+    <w:p>
+      <w:pPr>
+        <w:tabs>
+          <w:tab w:val="left" w:pos="883"/>
+        </w:tabs>
+      </w:pPr>
+      <w:r>
+        <w:t xml:space="preserve">Aby wykonać podpis wiadomości algorytmem ECDSA potrzebne są publiczne parametry: grupa eliptyczna </w:t>
+      </w:r>
+      <m:oMath>
+        <m:sSub>
+          <m:sSubPr>
+            <m:ctrlPr>
+              <w:rPr>
+                <w:rFonts w:ascii="Cambria Math" w:hAnsi="Cambria Math"/>
+                <w:i/>
+              </w:rPr>
+            </m:ctrlPr>
+          </m:sSubPr>
+          <m:e>
+            <m:r>
+              <w:rPr>
+                <w:rFonts w:ascii="Cambria Math" w:hAnsi="Cambria Math"/>
+              </w:rPr>
+              <m:t>E</m:t>
+            </m:r>
+          </m:e>
+          <m:sub>
+            <m:r>
+              <w:rPr>
+                <w:rFonts w:ascii="Cambria Math" w:hAnsi="Cambria Math"/>
+              </w:rPr>
+              <m:t>M</m:t>
+            </m:r>
+          </m:sub>
+        </m:sSub>
+      </m:oMath>
+      <w:r>
+        <w:t>(a,b), punkt generujący G i jego rząd c. Oraz funkcja hashująca wiadomość H(M).</w:t>
+      </w:r>
+    </w:p>
+    <w:p>
+      <w:pPr>
+        <w:tabs>
+          <w:tab w:val="left" w:pos="883"/>
+        </w:tabs>
+      </w:pPr>
+    </w:p>
+    <w:p>
+      <w:pPr>
+        <w:tabs>
+          <w:tab w:val="left" w:pos="883"/>
+        </w:tabs>
+      </w:pPr>
+      <w:r>
+        <w:t>Do podpisu wiadomości należy wykonać następujące czynności:</w:t>
+      </w:r>
+    </w:p>
+    <w:p>
+      <w:pPr>
+        <w:pStyle w:val="ListParagraph"/>
+        <w:numPr>
+          <w:ilvl w:val="0"/>
+          <w:numId w:val="17"/>
+        </w:numPr>
+        <w:tabs>
+          <w:tab w:val="left" w:pos="883"/>
+        </w:tabs>
+      </w:pPr>
+      <w:r>
+        <w:t>Wybierany jest losowy numer k, taki że 1&lt;k&lt;c-1</w:t>
+      </w:r>
+    </w:p>
+    <w:p>
+      <w:pPr>
+        <w:pStyle w:val="ListParagraph"/>
+        <w:numPr>
+          <w:ilvl w:val="0"/>
+          <w:numId w:val="17"/>
+        </w:numPr>
+        <w:tabs>
+          <w:tab w:val="left" w:pos="883"/>
+        </w:tabs>
+      </w:pPr>
+      <w:r>
+        <w:t>Użytkownik oblicza wartość kG=(x1,y1) czyli k-ty wynik operacji dodawania/dublowania punktu generacyjnego G, a następnie oblicza r=x1%c, gdzie r jest takie że 0≤ r ≤c-1. W przypadku gdy r=0 zaczynamy od początku.</w:t>
+      </w:r>
+    </w:p>
+    <w:p>
+      <w:pPr>
+        <w:pStyle w:val="ListParagraph"/>
+        <w:numPr>
+          <w:ilvl w:val="0"/>
+          <w:numId w:val="17"/>
+        </w:numPr>
+        <w:tabs>
+          <w:tab w:val="left" w:pos="883"/>
+        </w:tabs>
+      </w:pPr>
+      <w:r>
+        <w:t xml:space="preserve">Następnie obliczana jest wartość działania </w:t>
+      </w:r>
+      <m:oMath>
+        <m:sSup>
+          <m:sSupPr>
+            <m:ctrlPr>
+              <w:rPr>
+                <w:rFonts w:ascii="Cambria Math" w:hAnsi="Cambria Math"/>
+                <w:i/>
+              </w:rPr>
+            </m:ctrlPr>
+          </m:sSupPr>
+          <m:e>
+            <m:r>
+              <w:rPr>
+                <w:rFonts w:ascii="Cambria Math" w:hAnsi="Cambria Math"/>
+              </w:rPr>
+              <m:t>k</m:t>
+            </m:r>
+          </m:e>
+          <m:sup>
+            <m:r>
+              <w:rPr>
+                <w:rFonts w:ascii="Cambria Math" w:hAnsi="Cambria Math"/>
+              </w:rPr>
+              <m:t>-1</m:t>
+            </m:r>
+          </m:sup>
+        </m:sSup>
+        <m:r>
+          <w:rPr>
+            <w:rFonts w:ascii="Cambria Math" w:hAnsi="Cambria Math"/>
+          </w:rPr>
+          <m:t>mod c</m:t>
+        </m:r>
+      </m:oMath>
+    </w:p>
+    <w:p>
+      <w:pPr>
+        <w:pStyle w:val="ListParagraph"/>
+        <w:numPr>
+          <w:ilvl w:val="0"/>
+          <w:numId w:val="17"/>
+        </w:numPr>
+        <w:tabs>
+          <w:tab w:val="left" w:pos="883"/>
+        </w:tabs>
+      </w:pPr>
+      <w:r>
+        <w:rPr>
+          <w:rFonts w:eastAsiaTheme="minorEastAsia"/>
+        </w:rPr>
+        <w:t>Obliczany jest wynik funkcji hashującej na wiadomości M, m = H(M)</w:t>
+      </w:r>
+    </w:p>
+    <w:p>
+      <w:pPr>
+        <w:pStyle w:val="ListParagraph"/>
+        <w:numPr>
+          <w:ilvl w:val="0"/>
+          <w:numId w:val="17"/>
+        </w:numPr>
+        <w:tabs>
+          <w:tab w:val="left" w:pos="883"/>
+        </w:tabs>
+        <w:rPr>
+          <w:rFonts w:eastAsiaTheme="minorEastAsia"/>
+        </w:rPr>
+      </w:pPr>
+      <w:r>
+        <w:rPr>
+          <w:rFonts w:eastAsiaTheme="minorEastAsia"/>
+        </w:rPr>
+        <w:t>Obliczana jest wartość s=</w:t>
+      </w:r>
+      <m:oMath>
+        <m:sSup>
+          <m:sSupPr>
+            <m:ctrlPr>
+              <w:rPr>
+                <w:rFonts w:ascii="Cambria Math" w:hAnsi="Cambria Math"/>
+                <w:i/>
+              </w:rPr>
+            </m:ctrlPr>
+          </m:sSupPr>
+          <m:e>
+            <m:r>
+              <w:rPr>
+                <w:rFonts w:ascii="Cambria Math" w:hAnsi="Cambria Math"/>
+              </w:rPr>
+              <m:t>k</m:t>
+            </m:r>
+          </m:e>
+          <m:sup>
+            <m:r>
+              <w:rPr>
+                <w:rFonts w:ascii="Cambria Math" w:hAnsi="Cambria Math"/>
+              </w:rPr>
+              <m:t>-1</m:t>
+            </m:r>
+          </m:sup>
+        </m:sSup>
+        <m:d>
+          <m:dPr>
+            <m:ctrlPr>
+              <w:rPr>
+                <w:rFonts w:ascii="Cambria Math" w:hAnsi="Cambria Math"/>
+                <w:i/>
+              </w:rPr>
+            </m:ctrlPr>
+          </m:dPr>
+          <m:e>
+            <m:r>
+              <w:rPr>
+                <w:rFonts w:ascii="Cambria Math" w:hAnsi="Cambria Math"/>
+              </w:rPr>
+              <m:t>m+</m:t>
+            </m:r>
+            <m:sSub>
+              <m:sSubPr>
+                <m:ctrlPr>
+                  <w:rPr>
+                    <w:rFonts w:ascii="Cambria Math" w:hAnsi="Cambria Math"/>
+                    <w:i/>
+                  </w:rPr>
+                </m:ctrlPr>
+              </m:sSubPr>
+              <m:e>
+                <m:r>
+                  <w:rPr>
+                    <w:rFonts w:ascii="Cambria Math" w:hAnsi="Cambria Math"/>
+                  </w:rPr>
+                  <m:t>n</m:t>
+                </m:r>
+              </m:e>
+              <m:sub>
+                <m:r>
+                  <w:rPr>
+                    <w:rFonts w:ascii="Cambria Math" w:hAnsi="Cambria Math"/>
+                  </w:rPr>
+                  <m:t>a</m:t>
+                </m:r>
+              </m:sub>
+            </m:sSub>
+            <m:r>
+              <w:rPr>
+                <w:rFonts w:ascii="Cambria Math" w:hAnsi="Cambria Math"/>
+              </w:rPr>
+              <m:t>r</m:t>
+            </m:r>
+          </m:e>
+        </m:d>
+        <m:r>
+          <w:rPr>
+            <w:rFonts w:ascii="Cambria Math" w:hAnsi="Cambria Math"/>
+          </w:rPr>
+          <m:t>mod c</m:t>
+        </m:r>
+      </m:oMath>
+      <w:r>
+        <w:rPr>
+          <w:rFonts w:eastAsiaTheme="minorEastAsia"/>
+        </w:rPr>
+        <w:t>. Jeżeli s= 0zaczynamy od początku.</w:t>
+      </w:r>
+    </w:p>
+    <w:p>
+      <w:pPr>
+        <w:pStyle w:val="ListParagraph"/>
+        <w:numPr>
+          <w:ilvl w:val="0"/>
+          <w:numId w:val="17"/>
+        </w:numPr>
+        <w:tabs>
+          <w:tab w:val="left" w:pos="883"/>
+        </w:tabs>
+        <w:rPr>
+          <w:rFonts w:eastAsiaTheme="minorEastAsia"/>
+        </w:rPr>
+      </w:pPr>
+      <w:r>
+        <w:rPr>
+          <w:rFonts w:eastAsiaTheme="minorEastAsia"/>
+        </w:rPr>
+        <w:t>Podpis wiadomości to para (r,s)</w:t>
+      </w:r>
+    </w:p>
+    <w:p>
+      <w:pPr>
+        <w:tabs>
+          <w:tab w:val="left" w:pos="883"/>
+        </w:tabs>
+        <w:rPr>
+          <w:rFonts w:eastAsiaTheme="minorEastAsia"/>
+        </w:rPr>
+      </w:pPr>
+      <w:r>
+        <w:rPr>
+          <w:rFonts w:eastAsiaTheme="minorEastAsia"/>
+        </w:rPr>
+        <w:t>Do weryfikacji podpisu potrzebujemy wcześniej wymienione publiczne parametry oraz popis wiadomości który chcemy zweryfikować.</w:t>
+      </w:r>
+    </w:p>
+    <w:p>
+      <w:pPr>
+        <w:pStyle w:val="ListParagraph"/>
+        <w:numPr>
+          <w:ilvl w:val="0"/>
+          <w:numId w:val="18"/>
+        </w:numPr>
+        <w:tabs>
+          <w:tab w:val="left" w:pos="883"/>
+        </w:tabs>
+        <w:rPr>
+          <w:rFonts w:eastAsiaTheme="minorEastAsia"/>
+        </w:rPr>
+      </w:pPr>
+      <w:r>
+        <w:rPr>
+          <w:rFonts w:eastAsiaTheme="minorEastAsia"/>
+        </w:rPr>
+        <w:t>Użytkownik oblicza wynik funkcji hashującej na wiadomości M, m=H(M)</w:t>
+      </w:r>
+    </w:p>
+    <w:p>
+      <w:pPr>
+        <w:pStyle w:val="ListParagraph"/>
+        <w:numPr>
+          <w:ilvl w:val="0"/>
+          <w:numId w:val="18"/>
+        </w:numPr>
+        <w:tabs>
+          <w:tab w:val="left" w:pos="883"/>
+        </w:tabs>
+        <w:rPr>
+          <w:rFonts w:eastAsiaTheme="minorEastAsia"/>
+        </w:rPr>
+      </w:pPr>
+      <w:r>
+        <w:rPr>
+          <w:rFonts w:eastAsiaTheme="minorEastAsia"/>
+        </w:rPr>
+        <w:t>Sprawdzane są liczby podpisu czy należą do przedziału (r,s) należą do [1,c-1]</w:t>
+      </w:r>
+    </w:p>
+    <w:p>
+      <w:pPr>
+        <w:pStyle w:val="ListParagraph"/>
+        <w:numPr>
+          <w:ilvl w:val="0"/>
+          <w:numId w:val="18"/>
+        </w:numPr>
+        <w:tabs>
+          <w:tab w:val="left" w:pos="883"/>
+        </w:tabs>
+        <w:rPr>
+          <w:rFonts w:eastAsiaTheme="minorEastAsia"/>
+        </w:rPr>
+      </w:pPr>
+      <w:r>
+        <w:rPr>
+          <w:rFonts w:eastAsiaTheme="minorEastAsia"/>
+        </w:rPr>
+        <w:t>Obliczana jest wartość w=</w:t>
+      </w:r>
+      <m:oMath>
+        <m:sSup>
+          <m:sSupPr>
+            <m:ctrlPr>
+              <w:rPr>
+                <w:rFonts w:ascii="Cambria Math" w:hAnsi="Cambria Math"/>
+                <w:i/>
+              </w:rPr>
+            </m:ctrlPr>
+          </m:sSupPr>
+          <m:e>
+            <m:r>
+              <w:rPr>
+                <w:rFonts w:ascii="Cambria Math" w:hAnsi="Cambria Math"/>
+              </w:rPr>
+              <m:t>s</m:t>
+            </m:r>
+          </m:e>
+          <m:sup>
+            <m:r>
+              <w:rPr>
+                <w:rFonts w:ascii="Cambria Math" w:hAnsi="Cambria Math"/>
+              </w:rPr>
+              <m:t>-1</m:t>
+            </m:r>
+          </m:sup>
+        </m:sSup>
+        <m:r>
+          <w:rPr>
+            <w:rFonts w:ascii="Cambria Math" w:hAnsi="Cambria Math"/>
+          </w:rPr>
+          <m:t>mod c</m:t>
+        </m:r>
+      </m:oMath>
+    </w:p>
+    <w:p>
+      <w:pPr>
+        <w:pStyle w:val="ListParagraph"/>
+        <w:numPr>
+          <w:ilvl w:val="0"/>
+          <w:numId w:val="18"/>
+        </w:numPr>
+        <w:tabs>
+          <w:tab w:val="left" w:pos="883"/>
+        </w:tabs>
+        <w:rPr>
+          <w:rFonts w:eastAsiaTheme="minorEastAsia"/>
+        </w:rPr>
+      </w:pPr>
+      <w:r>
+        <w:rPr>
+          <w:rFonts w:eastAsiaTheme="minorEastAsia"/>
+        </w:rPr>
+        <w:lastRenderedPageBreak/>
+        <w:t xml:space="preserve">Obliczana jest wartość </w:t>
+      </w:r>
+      <m:oMath>
+        <m:sSub>
+          <m:sSubPr>
+            <m:ctrlPr>
+              <w:rPr>
+                <w:rFonts w:ascii="Cambria Math" w:eastAsiaTheme="minorEastAsia" w:hAnsi="Cambria Math"/>
+                <w:i/>
+              </w:rPr>
+            </m:ctrlPr>
+          </m:sSubPr>
+          <m:e>
+            <m:r>
+              <w:rPr>
+                <w:rFonts w:ascii="Cambria Math" w:eastAsiaTheme="minorEastAsia" w:hAnsi="Cambria Math"/>
+              </w:rPr>
+              <m:t>u</m:t>
+            </m:r>
+          </m:e>
+          <m:sub>
+            <m:r>
+              <w:rPr>
+                <w:rFonts w:ascii="Cambria Math" w:eastAsiaTheme="minorEastAsia" w:hAnsi="Cambria Math"/>
+              </w:rPr>
+              <m:t>1</m:t>
+            </m:r>
+          </m:sub>
+        </m:sSub>
+        <m:r>
+          <w:rPr>
+            <w:rFonts w:ascii="Cambria Math" w:eastAsiaTheme="minorEastAsia" w:hAnsi="Cambria Math"/>
+          </w:rPr>
+          <m:t>=</m:t>
+        </m:r>
+        <m:d>
+          <m:dPr>
+            <m:ctrlPr>
+              <w:rPr>
+                <w:rFonts w:ascii="Cambria Math" w:eastAsiaTheme="minorEastAsia" w:hAnsi="Cambria Math"/>
+                <w:i/>
+              </w:rPr>
+            </m:ctrlPr>
+          </m:dPr>
+          <m:e>
+            <m:r>
+              <w:rPr>
+                <w:rFonts w:ascii="Cambria Math" w:eastAsiaTheme="minorEastAsia" w:hAnsi="Cambria Math"/>
+              </w:rPr>
+              <m:t>m*w</m:t>
+            </m:r>
+          </m:e>
+        </m:d>
+        <m:r>
+          <w:rPr>
+            <w:rFonts w:ascii="Cambria Math" w:eastAsiaTheme="minorEastAsia" w:hAnsi="Cambria Math"/>
+          </w:rPr>
+          <m:t>mod q</m:t>
+        </m:r>
+      </m:oMath>
+      <w:r>
+        <w:rPr>
+          <w:rFonts w:eastAsiaTheme="minorEastAsia"/>
+        </w:rPr>
+        <w:t xml:space="preserve"> oraz </w:t>
+      </w:r>
+      <m:oMath>
+        <m:sSub>
+          <m:sSubPr>
+            <m:ctrlPr>
+              <w:rPr>
+                <w:rFonts w:ascii="Cambria Math" w:eastAsiaTheme="minorEastAsia" w:hAnsi="Cambria Math"/>
+                <w:i/>
+              </w:rPr>
+            </m:ctrlPr>
+          </m:sSubPr>
+          <m:e>
+            <m:r>
+              <w:rPr>
+                <w:rFonts w:ascii="Cambria Math" w:eastAsiaTheme="minorEastAsia" w:hAnsi="Cambria Math"/>
+              </w:rPr>
+              <m:t>u</m:t>
+            </m:r>
+          </m:e>
+          <m:sub>
+            <m:r>
+              <w:rPr>
+                <w:rFonts w:ascii="Cambria Math" w:eastAsiaTheme="minorEastAsia" w:hAnsi="Cambria Math"/>
+              </w:rPr>
+              <m:t>2</m:t>
+            </m:r>
+          </m:sub>
+        </m:sSub>
+        <m:r>
+          <w:rPr>
+            <w:rFonts w:ascii="Cambria Math" w:eastAsiaTheme="minorEastAsia" w:hAnsi="Cambria Math"/>
+          </w:rPr>
+          <m:t>=(r*w)mod c</m:t>
+        </m:r>
+      </m:oMath>
+    </w:p>
+    <w:p>
+      <w:pPr>
+        <w:pStyle w:val="ListParagraph"/>
+        <w:numPr>
+          <w:ilvl w:val="0"/>
+          <w:numId w:val="18"/>
+        </w:numPr>
+        <w:tabs>
+          <w:tab w:val="left" w:pos="883"/>
+        </w:tabs>
+        <w:rPr>
+          <w:rFonts w:eastAsiaTheme="minorEastAsia"/>
+        </w:rPr>
+      </w:pPr>
+      <w:r>
+        <w:rPr>
+          <w:rFonts w:eastAsiaTheme="minorEastAsia"/>
+        </w:rPr>
+        <w:t xml:space="preserve">Obliczana jest wartość </w:t>
+      </w:r>
+      <m:oMath>
+        <m:sSub>
+          <m:sSubPr>
+            <m:ctrlPr>
+              <w:rPr>
+                <w:rFonts w:ascii="Cambria Math" w:eastAsiaTheme="minorEastAsia" w:hAnsi="Cambria Math"/>
+                <w:i/>
+              </w:rPr>
+            </m:ctrlPr>
+          </m:sSubPr>
+          <m:e>
+            <m:r>
+              <w:rPr>
+                <w:rFonts w:ascii="Cambria Math" w:eastAsiaTheme="minorEastAsia" w:hAnsi="Cambria Math"/>
+              </w:rPr>
+              <m:t>u</m:t>
+            </m:r>
+          </m:e>
+          <m:sub>
+            <m:r>
+              <w:rPr>
+                <w:rFonts w:ascii="Cambria Math" w:eastAsiaTheme="minorEastAsia" w:hAnsi="Cambria Math"/>
+              </w:rPr>
+              <m:t>1</m:t>
+            </m:r>
+          </m:sub>
+        </m:sSub>
+        <m:r>
+          <w:rPr>
+            <w:rFonts w:ascii="Cambria Math" w:eastAsiaTheme="minorEastAsia" w:hAnsi="Cambria Math"/>
+          </w:rPr>
+          <m:t xml:space="preserve">G+ </m:t>
+        </m:r>
+        <m:sSub>
+          <m:sSubPr>
+            <m:ctrlPr>
+              <w:rPr>
+                <w:rFonts w:ascii="Cambria Math" w:eastAsiaTheme="minorEastAsia" w:hAnsi="Cambria Math"/>
+                <w:i/>
+              </w:rPr>
+            </m:ctrlPr>
+          </m:sSubPr>
+          <m:e>
+            <m:r>
+              <w:rPr>
+                <w:rFonts w:ascii="Cambria Math" w:eastAsiaTheme="minorEastAsia" w:hAnsi="Cambria Math"/>
+              </w:rPr>
+              <m:t>u</m:t>
+            </m:r>
+          </m:e>
+          <m:sub>
+            <m:r>
+              <w:rPr>
+                <w:rFonts w:ascii="Cambria Math" w:eastAsiaTheme="minorEastAsia" w:hAnsi="Cambria Math"/>
+              </w:rPr>
+              <m:t>2</m:t>
+            </m:r>
+          </m:sub>
+        </m:sSub>
+        <m:sSub>
+          <m:sSubPr>
+            <m:ctrlPr>
+              <w:rPr>
+                <w:rFonts w:ascii="Cambria Math" w:eastAsiaTheme="minorEastAsia" w:hAnsi="Cambria Math"/>
+                <w:i/>
+              </w:rPr>
+            </m:ctrlPr>
+          </m:sSubPr>
+          <m:e>
+            <m:r>
+              <w:rPr>
+                <w:rFonts w:ascii="Cambria Math" w:eastAsiaTheme="minorEastAsia" w:hAnsi="Cambria Math"/>
+              </w:rPr>
+              <m:t>P</m:t>
+            </m:r>
+          </m:e>
+          <m:sub>
+            <m:r>
+              <w:rPr>
+                <w:rFonts w:ascii="Cambria Math" w:eastAsiaTheme="minorEastAsia" w:hAnsi="Cambria Math"/>
+              </w:rPr>
+              <m:t>a</m:t>
+            </m:r>
+          </m:sub>
+        </m:sSub>
+        <m:r>
+          <w:rPr>
+            <w:rFonts w:ascii="Cambria Math" w:eastAsiaTheme="minorEastAsia" w:hAnsi="Cambria Math"/>
+          </w:rPr>
+          <m:t>=(x1,y1)</m:t>
+        </m:r>
+      </m:oMath>
+      <w:r>
+        <w:rPr>
+          <w:rFonts w:eastAsiaTheme="minorEastAsia"/>
+        </w:rPr>
+        <w:t xml:space="preserve"> gdzie r* = </w:t>
+      </w:r>
+      <m:oMath>
+        <m:sSub>
+          <m:sSubPr>
+            <m:ctrlPr>
+              <w:rPr>
+                <w:rFonts w:ascii="Cambria Math" w:eastAsiaTheme="minorEastAsia" w:hAnsi="Cambria Math"/>
+                <w:i/>
+              </w:rPr>
+            </m:ctrlPr>
+          </m:sSubPr>
+          <m:e>
+            <m:r>
+              <w:rPr>
+                <w:rFonts w:ascii="Cambria Math" w:eastAsiaTheme="minorEastAsia" w:hAnsi="Cambria Math"/>
+              </w:rPr>
+              <m:t>x</m:t>
+            </m:r>
+          </m:e>
+          <m:sub>
+            <m:r>
+              <w:rPr>
+                <w:rFonts w:ascii="Cambria Math" w:eastAsiaTheme="minorEastAsia" w:hAnsi="Cambria Math"/>
+              </w:rPr>
+              <m:t>1</m:t>
+            </m:r>
+          </m:sub>
+        </m:sSub>
+      </m:oMath>
+      <w:r>
+        <w:rPr>
+          <w:rFonts w:eastAsiaTheme="minorEastAsia"/>
+        </w:rPr>
+        <w:t xml:space="preserve"> mod c</w:t>
+      </w:r>
+    </w:p>
+    <w:p>
+      <w:pPr>
+        <w:pStyle w:val="ListParagraph"/>
+        <w:numPr>
+          <w:ilvl w:val="0"/>
+          <w:numId w:val="18"/>
+        </w:numPr>
+        <w:tabs>
+          <w:tab w:val="left" w:pos="883"/>
+        </w:tabs>
+      </w:pPr>
+      <w:r>
+        <w:rPr>
+          <w:rFonts w:eastAsiaTheme="minorEastAsia"/>
+        </w:rPr>
+        <w:t>Jeżeli r* = r podpis jest prawidłowy.</w:t>
       </w:r>
     </w:p>
     <w:p>
@@ -1099,27 +1772,121 @@
           <w:numId w:val="2"/>
         </w:numPr>
       </w:pPr>
-      <w:bookmarkStart w:id="3" w:name="_Toc464143199"/>
+      <w:bookmarkStart w:id="2" w:name="_Toc464143199"/>
       <w:r>
         <w:t>Rozwiązanie</w:t>
       </w:r>
-      <w:bookmarkEnd w:id="3"/>
+      <w:bookmarkEnd w:id="2"/>
     </w:p>
     <w:p/>
     <w:p>
-      <w:pPr>
-        <w:ind w:left="426"/>
-      </w:pPr>
+      <w:r>
+        <w:t xml:space="preserve">Logika aplikacji do drugiej częsci sprawozdania skłąda się z </w:t>
+      </w:r>
+      <w:r>
+        <w:t>4</w:t>
+      </w:r>
+      <w:r>
+        <w:t xml:space="preserve"> metod:</w:t>
+      </w:r>
+    </w:p>
+    <w:p>
+      <w:pPr>
+        <w:pStyle w:val="ListParagraph"/>
+        <w:numPr>
+          <w:ilvl w:val="0"/>
+          <w:numId w:val="19"/>
+        </w:numPr>
+        <w:rPr>
+          <w:lang w:val="en-US"/>
+        </w:rPr>
+      </w:pPr>
+      <w:r>
+        <w:rPr>
+          <w:lang w:val="en-US"/>
+        </w:rPr>
+        <w:t>generateOpenKey(int privateKey, List&lt;ECPoint&gt; group)</w:t>
+      </w:r>
+    </w:p>
+    <w:p>
+      <w:pPr>
+        <w:pStyle w:val="ListParagraph"/>
+        <w:numPr>
+          <w:ilvl w:val="0"/>
+          <w:numId w:val="19"/>
+        </w:numPr>
+        <w:rPr>
+          <w:lang w:val="en-US"/>
+        </w:rPr>
+      </w:pPr>
+      <w:r>
+        <w:rPr>
+          <w:lang w:val="en-US"/>
+        </w:rPr>
+        <w:t>generateSecretKey(int privateKey, ECPoint openKey, ECGroup group)</w:t>
+      </w:r>
+    </w:p>
+    <w:p>
+      <w:pPr>
+        <w:pStyle w:val="ListParagraph"/>
+        <w:numPr>
+          <w:ilvl w:val="0"/>
+          <w:numId w:val="19"/>
+        </w:numPr>
+        <w:rPr>
+          <w:lang w:val="en-US"/>
+        </w:rPr>
+      </w:pPr>
+      <w:r>
+        <w:rPr>
+          <w:lang w:val="en-US"/>
+        </w:rPr>
+        <w:t>sign(String message, ECGroup group, List&lt;ECPoint&gt; generatedGPoints, int privateKey)</w:t>
+      </w:r>
+    </w:p>
+    <w:p>
+      <w:pPr>
+        <w:pStyle w:val="ListParagraph"/>
+        <w:numPr>
+          <w:ilvl w:val="0"/>
+          <w:numId w:val="19"/>
+        </w:numPr>
+        <w:rPr>
+          <w:lang w:val="en-US"/>
+        </w:rPr>
+      </w:pPr>
+      <w:r>
+        <w:rPr>
+          <w:lang w:val="en-US"/>
+        </w:rPr>
+        <w:t>verifySIgn(String message, ECPoint signature, ECGroup group,ECPoint openPaKey, List&lt;ECPoint&gt; generatedGPoints)</w:t>
+      </w:r>
+    </w:p>
+    <w:p>
+      <w:r>
+        <w:t xml:space="preserve">Przy wymianie kluczy </w:t>
+      </w:r>
+      <w:r>
+        <w:t>dla każdego</w:t>
+      </w:r>
+      <w:r>
+        <w:t xml:space="preserve"> z użytkowników po wyborze swoich liczb ktore są kluczami prywatnymi</w:t>
+      </w:r>
+      <w:r>
+        <w:t xml:space="preserve"> wywoływana jest metoda generateOpenKey która zwraca klucz publiczny w postaci punktu.</w:t>
+      </w:r>
+    </w:p>
+    <w:p>
       <w:r>
         <w:rPr>
           <w:noProof/>
           <w:lang w:eastAsia="pl-PL"/>
         </w:rPr>
         <w:drawing>
-          <wp:inline distT="0" distB="0" distL="0" distR="0" wp14:anchorId="6BAFD978" wp14:editId="777DC389">
-            <wp:extent cx="5760720" cy="2093595"/>
-            <wp:effectExtent l="0" t="0" r="0" b="1905"/>
-            <wp:docPr id="1" name="Picture 1"/>
+          <wp:inline distT="0" distB="0" distL="0" distR="0" wp14:anchorId="41E55011" wp14:editId="48F4642D">
+            <wp:extent cx="5760720" cy="2750820"/>
+            <wp:effectExtent l="0" t="0" r="0" b="0"/>
+            <wp:docPr id="5" name="Picture 5"/>
             <wp:cNvGraphicFramePr>
               <a:graphicFrameLocks xmlns:a="http://schemas.openxmlformats.org/drawingml/2006/main" noChangeAspect="1"/>
             </wp:cNvGraphicFramePr>
@@ -1139,7 +1906,7 @@
                   <pic:spPr>
                     <a:xfrm>
                       <a:off x="0" y="0"/>
-                      <a:ext cx="5760720" cy="2093595"/>
+                      <a:ext cx="5760720" cy="2750820"/>
                     </a:xfrm>
                     <a:prstGeom prst="rect">
                       <a:avLst/>
@@ -1153,28 +1920,24 @@
       </w:r>
     </w:p>
     <w:p>
+      <w:r>
+        <w:t>Następnie po wymianie kluczy publicznych rozpoczyna się generowanie wspólnego klucza prywatnego dla każdego z użytkowników za pomocą metody generateSecretKey</w:t>
+      </w:r>
+    </w:p>
+    <w:p>
       <w:pPr>
         <w:ind w:left="426"/>
       </w:pPr>
-    </w:p>
-    <w:p>
-      <w:pPr>
-        <w:ind w:left="426"/>
+      <w:r>
         <w:rPr>
           <w:noProof/>
           <w:lang w:eastAsia="pl-PL"/>
         </w:rPr>
-      </w:pPr>
-      <w:r>
-        <w:rPr>
-          <w:noProof/>
-          <w:lang w:eastAsia="pl-PL"/>
-        </w:rPr>
         <w:drawing>
-          <wp:inline distT="0" distB="0" distL="0" distR="0" wp14:anchorId="3C2EE14F" wp14:editId="585901FC">
-            <wp:extent cx="4895850" cy="4838700"/>
+          <wp:inline distT="0" distB="0" distL="0" distR="0" wp14:anchorId="0A46D808" wp14:editId="4B7741C7">
+            <wp:extent cx="5760720" cy="1608455"/>
             <wp:effectExtent l="0" t="0" r="0" b="0"/>
-            <wp:docPr id="11" name="Picture 11"/>
+            <wp:docPr id="1" name="Picture 1"/>
             <wp:cNvGraphicFramePr>
               <a:graphicFrameLocks xmlns:a="http://schemas.openxmlformats.org/drawingml/2006/main" noChangeAspect="1"/>
             </wp:cNvGraphicFramePr>
@@ -1194,7 +1957,7 @@
                   <pic:spPr>
                     <a:xfrm>
                       <a:off x="0" y="0"/>
-                      <a:ext cx="4895850" cy="4838700"/>
+                      <a:ext cx="5760720" cy="1608455"/>
                     </a:xfrm>
                     <a:prstGeom prst="rect">
                       <a:avLst/>
@@ -1206,29 +1969,35 @@
           </wp:inline>
         </w:drawing>
       </w:r>
+    </w:p>
+    <w:p>
+      <w:pPr>
+        <w:ind w:left="426"/>
+      </w:pPr>
+    </w:p>
+    <w:p>
+      <w:pPr>
+        <w:ind w:left="426"/>
+      </w:pPr>
+      <w:r>
+        <w:lastRenderedPageBreak/>
+        <w:t>Drugą częścią zadania było wykonanie podpisu odbywa się to za pomocą metody sign :</w:t>
+      </w:r>
+    </w:p>
+    <w:p>
+      <w:pPr>
+        <w:ind w:left="426"/>
+      </w:pPr>
       <w:r>
         <w:rPr>
           <w:noProof/>
           <w:lang w:eastAsia="pl-PL"/>
         </w:rPr>
-        <w:t xml:space="preserve"> </w:t>
-      </w:r>
-    </w:p>
-    <w:p>
-      <w:pPr>
-        <w:ind w:left="426"/>
-      </w:pPr>
-      <w:r>
-        <w:rPr>
-          <w:noProof/>
-          <w:lang w:eastAsia="pl-PL"/>
-        </w:rPr>
-        <w:lastRenderedPageBreak/>
         <w:drawing>
-          <wp:inline distT="0" distB="0" distL="0" distR="0" wp14:anchorId="67FC779B" wp14:editId="27D20D18">
-            <wp:extent cx="4495800" cy="2914650"/>
-            <wp:effectExtent l="0" t="0" r="0" b="0"/>
-            <wp:docPr id="12" name="Picture 12"/>
+          <wp:inline distT="0" distB="0" distL="0" distR="0" wp14:anchorId="254E7E75" wp14:editId="060DF5D7">
+            <wp:extent cx="5760720" cy="3821430"/>
+            <wp:effectExtent l="0" t="0" r="0" b="7620"/>
+            <wp:docPr id="3" name="Picture 3"/>
             <wp:cNvGraphicFramePr>
               <a:graphicFrameLocks xmlns:a="http://schemas.openxmlformats.org/drawingml/2006/main" noChangeAspect="1"/>
             </wp:cNvGraphicFramePr>
@@ -1248,7 +2017,7 @@
                   <pic:spPr>
                     <a:xfrm>
                       <a:off x="0" y="0"/>
-                      <a:ext cx="4495800" cy="2914650"/>
+                      <a:ext cx="5760720" cy="3821430"/>
                     </a:xfrm>
                     <a:prstGeom prst="rect">
                       <a:avLst/>
@@ -1264,17 +2033,136 @@
     <w:p>
       <w:pPr>
         <w:ind w:left="426"/>
+        <w:rPr>
+          <w:rFonts w:eastAsiaTheme="minorEastAsia"/>
+        </w:rPr>
+      </w:pPr>
+      <w:r>
+        <w:t xml:space="preserve">Zgodnie z algorytmem początkowo wybierana jest wartość 1&lt;k&lt;c-1 z na podstawie której pobierany jest punkt z pomocą którego obliczamy niezerową dodatnią wartość r. Kolejno wykonywane jest działanie </w:t>
+      </w:r>
+      <m:oMath>
+        <m:sSup>
+          <m:sSupPr>
+            <m:ctrlPr>
+              <w:rPr>
+                <w:rFonts w:ascii="Cambria Math" w:hAnsi="Cambria Math"/>
+                <w:i/>
+              </w:rPr>
+            </m:ctrlPr>
+          </m:sSupPr>
+          <m:e>
+            <m:r>
+              <w:rPr>
+                <w:rFonts w:ascii="Cambria Math" w:hAnsi="Cambria Math"/>
+              </w:rPr>
+              <m:t>k</m:t>
+            </m:r>
+          </m:e>
+          <m:sup>
+            <m:r>
+              <w:rPr>
+                <w:rFonts w:ascii="Cambria Math" w:hAnsi="Cambria Math"/>
+              </w:rPr>
+              <m:t>-1</m:t>
+            </m:r>
+          </m:sup>
+        </m:sSup>
+        <m:r>
+          <w:rPr>
+            <w:rFonts w:ascii="Cambria Math" w:hAnsi="Cambria Math"/>
+          </w:rPr>
+          <m:t>mod c</m:t>
+        </m:r>
+      </m:oMath>
+      <w:r>
+        <w:rPr>
+          <w:rFonts w:eastAsiaTheme="minorEastAsia"/>
+        </w:rPr>
+        <w:t xml:space="preserve"> którego wynik wraz z wynikiem funkcji hashującej wykonanej na wiadomości oraz kluczem praywatnym podpisującego daje nam niezerową dodatnią wartość s stanowiąca razem z wartością r parę, która jest podpisem.</w:t>
+      </w:r>
+    </w:p>
+    <w:p>
+      <w:pPr>
+        <w:ind w:left="426"/>
+        <w:rPr>
+          <w:rFonts w:eastAsiaTheme="minorEastAsia"/>
+        </w:rPr>
+      </w:pPr>
+    </w:p>
+    <w:p>
+      <w:pPr>
+        <w:ind w:left="426"/>
+      </w:pPr>
+      <w:r>
+        <w:rPr>
+          <w:rFonts w:eastAsiaTheme="minorEastAsia"/>
+        </w:rPr>
+        <w:t xml:space="preserve">Weryfikacja odbywa się za pomocą metody verifySign gdzie podpis otrzymany jest sprawdzany czy jego wartości należą do zakresu [1,c-1], oraz wykonywana jest funkcja hashujaca na wiadomości m. </w:t>
+      </w:r>
+      <w:r>
+        <w:rPr>
+          <w:rFonts w:eastAsiaTheme="minorEastAsia"/>
+        </w:rPr>
+        <w:t xml:space="preserve"> Na wartości s z otrzymanego podpisu wykonywane jest działąnie </w:t>
+      </w:r>
+      <m:oMath>
+        <m:sSup>
+          <m:sSupPr>
+            <m:ctrlPr>
+              <w:rPr>
+                <w:rFonts w:ascii="Cambria Math" w:hAnsi="Cambria Math"/>
+                <w:i/>
+              </w:rPr>
+            </m:ctrlPr>
+          </m:sSupPr>
+          <m:e>
+            <m:r>
+              <w:rPr>
+                <w:rFonts w:ascii="Cambria Math" w:hAnsi="Cambria Math"/>
+              </w:rPr>
+              <m:t>s</m:t>
+            </m:r>
+          </m:e>
+          <m:sup>
+            <m:r>
+              <w:rPr>
+                <w:rFonts w:ascii="Cambria Math" w:hAnsi="Cambria Math"/>
+              </w:rPr>
+              <m:t>-1</m:t>
+            </m:r>
+          </m:sup>
+        </m:sSup>
+        <m:r>
+          <w:rPr>
+            <w:rFonts w:ascii="Cambria Math" w:hAnsi="Cambria Math"/>
+          </w:rPr>
+          <m:t>mod c</m:t>
+        </m:r>
+      </m:oMath>
+      <w:r>
+        <w:rPr>
+          <w:rFonts w:eastAsiaTheme="minorEastAsia"/>
+        </w:rPr>
+        <w:t xml:space="preserve"> z otrzymanych wartości wyznacza ne są kolejne u1 i u2. Które następnie używane sa do wyznaczenia punktu weryfikującego, i sprawdza czy wartość x % c punktu jest równa r.</w:t>
+      </w:r>
+      <w:bookmarkStart w:id="3" w:name="_GoBack"/>
+      <w:bookmarkEnd w:id="3"/>
+    </w:p>
+    <w:p>
+      <w:pPr>
+        <w:ind w:left="426"/>
       </w:pPr>
       <w:r>
         <w:rPr>
           <w:noProof/>
           <w:lang w:eastAsia="pl-PL"/>
         </w:rPr>
+        <w:lastRenderedPageBreak/>
         <w:drawing>
-          <wp:inline distT="0" distB="0" distL="0" distR="0" wp14:anchorId="6F8DC53E" wp14:editId="0A01BA81">
-            <wp:extent cx="3762375" cy="4467225"/>
-            <wp:effectExtent l="0" t="0" r="9525" b="9525"/>
-            <wp:docPr id="13" name="Picture 13"/>
+          <wp:inline distT="0" distB="0" distL="0" distR="0" wp14:anchorId="69F20311" wp14:editId="34C94AAC">
+            <wp:extent cx="5760720" cy="6287135"/>
+            <wp:effectExtent l="0" t="0" r="0" b="0"/>
+            <wp:docPr id="4" name="Picture 4"/>
             <wp:cNvGraphicFramePr>
               <a:graphicFrameLocks xmlns:a="http://schemas.openxmlformats.org/drawingml/2006/main" noChangeAspect="1"/>
             </wp:cNvGraphicFramePr>
@@ -1294,7 +2182,7 @@
                   <pic:spPr>
                     <a:xfrm>
                       <a:off x="0" y="0"/>
-                      <a:ext cx="3762375" cy="4467225"/>
+                      <a:ext cx="5760720" cy="6287135"/>
                     </a:xfrm>
                     <a:prstGeom prst="rect">
                       <a:avLst/>
@@ -1311,51 +2199,9 @@
       <w:pPr>
         <w:ind w:left="426"/>
       </w:pPr>
-      <w:r>
-        <w:rPr>
-          <w:noProof/>
-          <w:lang w:eastAsia="pl-PL"/>
-        </w:rPr>
-        <w:lastRenderedPageBreak/>
-        <w:drawing>
-          <wp:inline distT="0" distB="0" distL="0" distR="0" wp14:anchorId="094010ED" wp14:editId="067C5C72">
-            <wp:extent cx="4781550" cy="7705725"/>
-            <wp:effectExtent l="0" t="0" r="0" b="9525"/>
-            <wp:docPr id="14" name="Picture 14"/>
-            <wp:cNvGraphicFramePr>
-              <a:graphicFrameLocks xmlns:a="http://schemas.openxmlformats.org/drawingml/2006/main" noChangeAspect="1"/>
-            </wp:cNvGraphicFramePr>
-            <a:graphic xmlns:a="http://schemas.openxmlformats.org/drawingml/2006/main">
-              <a:graphicData uri="http://schemas.openxmlformats.org/drawingml/2006/picture">
-                <pic:pic xmlns:pic="http://schemas.openxmlformats.org/drawingml/2006/picture">
-                  <pic:nvPicPr>
-                    <pic:cNvPr id="1" name=""/>
-                    <pic:cNvPicPr/>
-                  </pic:nvPicPr>
-                  <pic:blipFill>
-                    <a:blip r:embed="rId12"/>
-                    <a:stretch>
-                      <a:fillRect/>
-                    </a:stretch>
-                  </pic:blipFill>
-                  <pic:spPr>
-                    <a:xfrm>
-                      <a:off x="0" y="0"/>
-                      <a:ext cx="4781550" cy="7705725"/>
-                    </a:xfrm>
-                    <a:prstGeom prst="rect">
-                      <a:avLst/>
-                    </a:prstGeom>
-                  </pic:spPr>
-                </pic:pic>
-              </a:graphicData>
-            </a:graphic>
-          </wp:inline>
-        </w:drawing>
-      </w:r>
     </w:p>
     <w:sectPr>
-      <w:footerReference w:type="default" r:id="rId13"/>
+      <w:footerReference w:type="default" r:id="rId12"/>
       <w:pgSz w:w="11906" w:h="16838"/>
       <w:pgMar w:top="1417" w:right="1417" w:bottom="1417" w:left="1417" w:header="708" w:footer="708" w:gutter="0"/>
       <w:cols w:space="708"/>
@@ -1873,6 +2719,119 @@
     </w:lvl>
   </w:abstractNum>
   <w:abstractNum w:abstractNumId="4">
+    <w:nsid w:val="367F6DD5"/>
+    <w:multiLevelType w:val="hybridMultilevel"/>
+    <w:tmpl w:val="A99EA376"/>
+    <w:lvl w:ilvl="0" w:tplc="04150001">
+      <w:start w:val="1"/>
+      <w:numFmt w:val="bullet"/>
+      <w:lvlText w:val=""/>
+      <w:lvlJc w:val="left"/>
+      <w:pPr>
+        <w:ind w:left="720" w:hanging="360"/>
+      </w:pPr>
+      <w:rPr>
+        <w:rFonts w:ascii="Symbol" w:hAnsi="Symbol" w:hint="default"/>
+      </w:rPr>
+    </w:lvl>
+    <w:lvl w:ilvl="1" w:tplc="04150003" w:tentative="1">
+      <w:start w:val="1"/>
+      <w:numFmt w:val="bullet"/>
+      <w:lvlText w:val="o"/>
+      <w:lvlJc w:val="left"/>
+      <w:pPr>
+        <w:ind w:left="1440" w:hanging="360"/>
+      </w:pPr>
+      <w:rPr>
+        <w:rFonts w:ascii="Courier New" w:hAnsi="Courier New" w:cs="Courier New" w:hint="default"/>
+      </w:rPr>
+    </w:lvl>
+    <w:lvl w:ilvl="2" w:tplc="04150005" w:tentative="1">
+      <w:start w:val="1"/>
+      <w:numFmt w:val="bullet"/>
+      <w:lvlText w:val=""/>
+      <w:lvlJc w:val="left"/>
+      <w:pPr>
+        <w:ind w:left="2160" w:hanging="360"/>
+      </w:pPr>
+      <w:rPr>
+        <w:rFonts w:ascii="Wingdings" w:hAnsi="Wingdings" w:hint="default"/>
+      </w:rPr>
+    </w:lvl>
+    <w:lvl w:ilvl="3" w:tplc="04150001" w:tentative="1">
+      <w:start w:val="1"/>
+      <w:numFmt w:val="bullet"/>
+      <w:lvlText w:val=""/>
+      <w:lvlJc w:val="left"/>
+      <w:pPr>
+        <w:ind w:left="2880" w:hanging="360"/>
+      </w:pPr>
+      <w:rPr>
+        <w:rFonts w:ascii="Symbol" w:hAnsi="Symbol" w:hint="default"/>
+      </w:rPr>
+    </w:lvl>
+    <w:lvl w:ilvl="4" w:tplc="04150003" w:tentative="1">
+      <w:start w:val="1"/>
+      <w:numFmt w:val="bullet"/>
+      <w:lvlText w:val="o"/>
+      <w:lvlJc w:val="left"/>
+      <w:pPr>
+        <w:ind w:left="3600" w:hanging="360"/>
+      </w:pPr>
+      <w:rPr>
+        <w:rFonts w:ascii="Courier New" w:hAnsi="Courier New" w:cs="Courier New" w:hint="default"/>
+      </w:rPr>
+    </w:lvl>
+    <w:lvl w:ilvl="5" w:tplc="04150005" w:tentative="1">
+      <w:start w:val="1"/>
+      <w:numFmt w:val="bullet"/>
+      <w:lvlText w:val=""/>
+      <w:lvlJc w:val="left"/>
+      <w:pPr>
+        <w:ind w:left="4320" w:hanging="360"/>
+      </w:pPr>
+      <w:rPr>
+        <w:rFonts w:ascii="Wingdings" w:hAnsi="Wingdings" w:hint="default"/>
+      </w:rPr>
+    </w:lvl>
+    <w:lvl w:ilvl="6" w:tplc="04150001" w:tentative="1">
+      <w:start w:val="1"/>
+      <w:numFmt w:val="bullet"/>
+      <w:lvlText w:val=""/>
+      <w:lvlJc w:val="left"/>
+      <w:pPr>
+        <w:ind w:left="5040" w:hanging="360"/>
+      </w:pPr>
+      <w:rPr>
+        <w:rFonts w:ascii="Symbol" w:hAnsi="Symbol" w:hint="default"/>
+      </w:rPr>
+    </w:lvl>
+    <w:lvl w:ilvl="7" w:tplc="04150003" w:tentative="1">
+      <w:start w:val="1"/>
+      <w:numFmt w:val="bullet"/>
+      <w:lvlText w:val="o"/>
+      <w:lvlJc w:val="left"/>
+      <w:pPr>
+        <w:ind w:left="5760" w:hanging="360"/>
+      </w:pPr>
+      <w:rPr>
+        <w:rFonts w:ascii="Courier New" w:hAnsi="Courier New" w:cs="Courier New" w:hint="default"/>
+      </w:rPr>
+    </w:lvl>
+    <w:lvl w:ilvl="8" w:tplc="04150005" w:tentative="1">
+      <w:start w:val="1"/>
+      <w:numFmt w:val="bullet"/>
+      <w:lvlText w:val=""/>
+      <w:lvlJc w:val="left"/>
+      <w:pPr>
+        <w:ind w:left="6480" w:hanging="360"/>
+      </w:pPr>
+      <w:rPr>
+        <w:rFonts w:ascii="Wingdings" w:hAnsi="Wingdings" w:hint="default"/>
+      </w:rPr>
+    </w:lvl>
+  </w:abstractNum>
+  <w:abstractNum w:abstractNumId="5">
     <w:nsid w:val="3EBF678A"/>
     <w:multiLevelType w:val="hybridMultilevel"/>
     <w:tmpl w:val="A7482048"/>
@@ -1961,7 +2920,7 @@
       </w:pPr>
     </w:lvl>
   </w:abstractNum>
-  <w:abstractNum w:abstractNumId="5">
+  <w:abstractNum w:abstractNumId="6">
     <w:nsid w:val="41790EC9"/>
     <w:multiLevelType w:val="hybridMultilevel"/>
     <w:tmpl w:val="D8B05E0E"/>
@@ -2074,7 +3033,7 @@
       </w:rPr>
     </w:lvl>
   </w:abstractNum>
-  <w:abstractNum w:abstractNumId="6">
+  <w:abstractNum w:abstractNumId="7">
     <w:nsid w:val="459C28F1"/>
     <w:multiLevelType w:val="hybridMultilevel"/>
     <w:tmpl w:val="DADCB6C4"/>
@@ -2187,7 +3146,7 @@
       </w:rPr>
     </w:lvl>
   </w:abstractNum>
-  <w:abstractNum w:abstractNumId="7">
+  <w:abstractNum w:abstractNumId="8">
     <w:nsid w:val="4D08642A"/>
     <w:multiLevelType w:val="hybridMultilevel"/>
     <w:tmpl w:val="DF3A6C66"/>
@@ -2273,7 +3232,233 @@
       </w:pPr>
     </w:lvl>
   </w:abstractNum>
-  <w:abstractNum w:abstractNumId="8">
+  <w:abstractNum w:abstractNumId="9">
+    <w:nsid w:val="4E9A3570"/>
+    <w:multiLevelType w:val="hybridMultilevel"/>
+    <w:tmpl w:val="7946FC80"/>
+    <w:lvl w:ilvl="0" w:tplc="04150001">
+      <w:start w:val="1"/>
+      <w:numFmt w:val="bullet"/>
+      <w:lvlText w:val=""/>
+      <w:lvlJc w:val="left"/>
+      <w:pPr>
+        <w:ind w:left="720" w:hanging="360"/>
+      </w:pPr>
+      <w:rPr>
+        <w:rFonts w:ascii="Symbol" w:hAnsi="Symbol" w:hint="default"/>
+      </w:rPr>
+    </w:lvl>
+    <w:lvl w:ilvl="1" w:tplc="04150003" w:tentative="1">
+      <w:start w:val="1"/>
+      <w:numFmt w:val="bullet"/>
+      <w:lvlText w:val="o"/>
+      <w:lvlJc w:val="left"/>
+      <w:pPr>
+        <w:ind w:left="1440" w:hanging="360"/>
+      </w:pPr>
+      <w:rPr>
+        <w:rFonts w:ascii="Courier New" w:hAnsi="Courier New" w:cs="Courier New" w:hint="default"/>
+      </w:rPr>
+    </w:lvl>
+    <w:lvl w:ilvl="2" w:tplc="04150005" w:tentative="1">
+      <w:start w:val="1"/>
+      <w:numFmt w:val="bullet"/>
+      <w:lvlText w:val=""/>
+      <w:lvlJc w:val="left"/>
+      <w:pPr>
+        <w:ind w:left="2160" w:hanging="360"/>
+      </w:pPr>
+      <w:rPr>
+        <w:rFonts w:ascii="Wingdings" w:hAnsi="Wingdings" w:hint="default"/>
+      </w:rPr>
+    </w:lvl>
+    <w:lvl w:ilvl="3" w:tplc="04150001" w:tentative="1">
+      <w:start w:val="1"/>
+      <w:numFmt w:val="bullet"/>
+      <w:lvlText w:val=""/>
+      <w:lvlJc w:val="left"/>
+      <w:pPr>
+        <w:ind w:left="2880" w:hanging="360"/>
+      </w:pPr>
+      <w:rPr>
+        <w:rFonts w:ascii="Symbol" w:hAnsi="Symbol" w:hint="default"/>
+      </w:rPr>
+    </w:lvl>
+    <w:lvl w:ilvl="4" w:tplc="04150003" w:tentative="1">
+      <w:start w:val="1"/>
+      <w:numFmt w:val="bullet"/>
+      <w:lvlText w:val="o"/>
+      <w:lvlJc w:val="left"/>
+      <w:pPr>
+        <w:ind w:left="3600" w:hanging="360"/>
+      </w:pPr>
+      <w:rPr>
+        <w:rFonts w:ascii="Courier New" w:hAnsi="Courier New" w:cs="Courier New" w:hint="default"/>
+      </w:rPr>
+    </w:lvl>
+    <w:lvl w:ilvl="5" w:tplc="04150005" w:tentative="1">
+      <w:start w:val="1"/>
+      <w:numFmt w:val="bullet"/>
+      <w:lvlText w:val=""/>
+      <w:lvlJc w:val="left"/>
+      <w:pPr>
+        <w:ind w:left="4320" w:hanging="360"/>
+      </w:pPr>
+      <w:rPr>
+        <w:rFonts w:ascii="Wingdings" w:hAnsi="Wingdings" w:hint="default"/>
+      </w:rPr>
+    </w:lvl>
+    <w:lvl w:ilvl="6" w:tplc="04150001" w:tentative="1">
+      <w:start w:val="1"/>
+      <w:numFmt w:val="bullet"/>
+      <w:lvlText w:val=""/>
+      <w:lvlJc w:val="left"/>
+      <w:pPr>
+        <w:ind w:left="5040" w:hanging="360"/>
+      </w:pPr>
+      <w:rPr>
+        <w:rFonts w:ascii="Symbol" w:hAnsi="Symbol" w:hint="default"/>
+      </w:rPr>
+    </w:lvl>
+    <w:lvl w:ilvl="7" w:tplc="04150003" w:tentative="1">
+      <w:start w:val="1"/>
+      <w:numFmt w:val="bullet"/>
+      <w:lvlText w:val="o"/>
+      <w:lvlJc w:val="left"/>
+      <w:pPr>
+        <w:ind w:left="5760" w:hanging="360"/>
+      </w:pPr>
+      <w:rPr>
+        <w:rFonts w:ascii="Courier New" w:hAnsi="Courier New" w:cs="Courier New" w:hint="default"/>
+      </w:rPr>
+    </w:lvl>
+    <w:lvl w:ilvl="8" w:tplc="04150005" w:tentative="1">
+      <w:start w:val="1"/>
+      <w:numFmt w:val="bullet"/>
+      <w:lvlText w:val=""/>
+      <w:lvlJc w:val="left"/>
+      <w:pPr>
+        <w:ind w:left="6480" w:hanging="360"/>
+      </w:pPr>
+      <w:rPr>
+        <w:rFonts w:ascii="Wingdings" w:hAnsi="Wingdings" w:hint="default"/>
+      </w:rPr>
+    </w:lvl>
+  </w:abstractNum>
+  <w:abstractNum w:abstractNumId="10">
+    <w:nsid w:val="4ECE067C"/>
+    <w:multiLevelType w:val="hybridMultilevel"/>
+    <w:tmpl w:val="F2182EDE"/>
+    <w:lvl w:ilvl="0" w:tplc="04150001">
+      <w:start w:val="1"/>
+      <w:numFmt w:val="bullet"/>
+      <w:lvlText w:val=""/>
+      <w:lvlJc w:val="left"/>
+      <w:pPr>
+        <w:ind w:left="720" w:hanging="360"/>
+      </w:pPr>
+      <w:rPr>
+        <w:rFonts w:ascii="Symbol" w:hAnsi="Symbol" w:hint="default"/>
+      </w:rPr>
+    </w:lvl>
+    <w:lvl w:ilvl="1" w:tplc="04150003" w:tentative="1">
+      <w:start w:val="1"/>
+      <w:numFmt w:val="bullet"/>
+      <w:lvlText w:val="o"/>
+      <w:lvlJc w:val="left"/>
+      <w:pPr>
+        <w:ind w:left="1440" w:hanging="360"/>
+      </w:pPr>
+      <w:rPr>
+        <w:rFonts w:ascii="Courier New" w:hAnsi="Courier New" w:cs="Courier New" w:hint="default"/>
+      </w:rPr>
+    </w:lvl>
+    <w:lvl w:ilvl="2" w:tplc="04150005" w:tentative="1">
+      <w:start w:val="1"/>
+      <w:numFmt w:val="bullet"/>
+      <w:lvlText w:val=""/>
+      <w:lvlJc w:val="left"/>
+      <w:pPr>
+        <w:ind w:left="2160" w:hanging="360"/>
+      </w:pPr>
+      <w:rPr>
+        <w:rFonts w:ascii="Wingdings" w:hAnsi="Wingdings" w:hint="default"/>
+      </w:rPr>
+    </w:lvl>
+    <w:lvl w:ilvl="3" w:tplc="04150001" w:tentative="1">
+      <w:start w:val="1"/>
+      <w:numFmt w:val="bullet"/>
+      <w:lvlText w:val=""/>
+      <w:lvlJc w:val="left"/>
+      <w:pPr>
+        <w:ind w:left="2880" w:hanging="360"/>
+      </w:pPr>
+      <w:rPr>
+        <w:rFonts w:ascii="Symbol" w:hAnsi="Symbol" w:hint="default"/>
+      </w:rPr>
+    </w:lvl>
+    <w:lvl w:ilvl="4" w:tplc="04150003" w:tentative="1">
+      <w:start w:val="1"/>
+      <w:numFmt w:val="bullet"/>
+      <w:lvlText w:val="o"/>
+      <w:lvlJc w:val="left"/>
+      <w:pPr>
+        <w:ind w:left="3600" w:hanging="360"/>
+      </w:pPr>
+      <w:rPr>
+        <w:rFonts w:ascii="Courier New" w:hAnsi="Courier New" w:cs="Courier New" w:hint="default"/>
+      </w:rPr>
+    </w:lvl>
+    <w:lvl w:ilvl="5" w:tplc="04150005" w:tentative="1">
+      <w:start w:val="1"/>
+      <w:numFmt w:val="bullet"/>
+      <w:lvlText w:val=""/>
+      <w:lvlJc w:val="left"/>
+      <w:pPr>
+        <w:ind w:left="4320" w:hanging="360"/>
+      </w:pPr>
+      <w:rPr>
+        <w:rFonts w:ascii="Wingdings" w:hAnsi="Wingdings" w:hint="default"/>
+      </w:rPr>
+    </w:lvl>
+    <w:lvl w:ilvl="6" w:tplc="04150001" w:tentative="1">
+      <w:start w:val="1"/>
+      <w:numFmt w:val="bullet"/>
+      <w:lvlText w:val=""/>
+      <w:lvlJc w:val="left"/>
+      <w:pPr>
+        <w:ind w:left="5040" w:hanging="360"/>
+      </w:pPr>
+      <w:rPr>
+        <w:rFonts w:ascii="Symbol" w:hAnsi="Symbol" w:hint="default"/>
+      </w:rPr>
+    </w:lvl>
+    <w:lvl w:ilvl="7" w:tplc="04150003" w:tentative="1">
+      <w:start w:val="1"/>
+      <w:numFmt w:val="bullet"/>
+      <w:lvlText w:val="o"/>
+      <w:lvlJc w:val="left"/>
+      <w:pPr>
+        <w:ind w:left="5760" w:hanging="360"/>
+      </w:pPr>
+      <w:rPr>
+        <w:rFonts w:ascii="Courier New" w:hAnsi="Courier New" w:cs="Courier New" w:hint="default"/>
+      </w:rPr>
+    </w:lvl>
+    <w:lvl w:ilvl="8" w:tplc="04150005" w:tentative="1">
+      <w:start w:val="1"/>
+      <w:numFmt w:val="bullet"/>
+      <w:lvlText w:val=""/>
+      <w:lvlJc w:val="left"/>
+      <w:pPr>
+        <w:ind w:left="6480" w:hanging="360"/>
+      </w:pPr>
+      <w:rPr>
+        <w:rFonts w:ascii="Wingdings" w:hAnsi="Wingdings" w:hint="default"/>
+      </w:rPr>
+    </w:lvl>
+  </w:abstractNum>
+  <w:abstractNum w:abstractNumId="11">
     <w:nsid w:val="52525296"/>
     <w:multiLevelType w:val="hybridMultilevel"/>
     <w:tmpl w:val="04DA8BC8"/>
@@ -2386,7 +3571,7 @@
       </w:rPr>
     </w:lvl>
   </w:abstractNum>
-  <w:abstractNum w:abstractNumId="9">
+  <w:abstractNum w:abstractNumId="12">
     <w:nsid w:val="5A8A2367"/>
     <w:multiLevelType w:val="hybridMultilevel"/>
     <w:tmpl w:val="E1BA4FEC"/>
@@ -2499,7 +3684,7 @@
       </w:rPr>
     </w:lvl>
   </w:abstractNum>
-  <w:abstractNum w:abstractNumId="10">
+  <w:abstractNum w:abstractNumId="13">
     <w:nsid w:val="5B5E6BA0"/>
     <w:multiLevelType w:val="multilevel"/>
     <w:tmpl w:val="55BA1DFC"/>
@@ -2648,7 +3833,7 @@
       </w:rPr>
     </w:lvl>
   </w:abstractNum>
-  <w:abstractNum w:abstractNumId="11">
+  <w:abstractNum w:abstractNumId="14">
     <w:nsid w:val="60602044"/>
     <w:multiLevelType w:val="hybridMultilevel"/>
     <w:tmpl w:val="0614924C"/>
@@ -2761,7 +3946,7 @@
       </w:rPr>
     </w:lvl>
   </w:abstractNum>
-  <w:abstractNum w:abstractNumId="12">
+  <w:abstractNum w:abstractNumId="15">
     <w:nsid w:val="629B215A"/>
     <w:multiLevelType w:val="hybridMultilevel"/>
     <w:tmpl w:val="777C6B6E"/>
@@ -2874,7 +4059,7 @@
       </w:rPr>
     </w:lvl>
   </w:abstractNum>
-  <w:abstractNum w:abstractNumId="13">
+  <w:abstractNum w:abstractNumId="16">
     <w:nsid w:val="66547DFF"/>
     <w:multiLevelType w:val="hybridMultilevel"/>
     <w:tmpl w:val="F484F9EE"/>
@@ -2987,7 +4172,7 @@
       </w:rPr>
     </w:lvl>
   </w:abstractNum>
-  <w:abstractNum w:abstractNumId="14">
+  <w:abstractNum w:abstractNumId="17">
     <w:nsid w:val="670A2F5A"/>
     <w:multiLevelType w:val="hybridMultilevel"/>
     <w:tmpl w:val="A426ADE0"/>
@@ -3100,7 +4285,7 @@
       </w:rPr>
     </w:lvl>
   </w:abstractNum>
-  <w:abstractNum w:abstractNumId="15">
+  <w:abstractNum w:abstractNumId="18">
     <w:nsid w:val="67673055"/>
     <w:multiLevelType w:val="hybridMultilevel"/>
     <w:tmpl w:val="F12246F2"/>
@@ -3214,52 +4399,61 @@
     </w:lvl>
   </w:abstractNum>
   <w:num w:numId="1">
-    <w:abstractNumId w:val="4"/>
+    <w:abstractNumId w:val="5"/>
   </w:num>
   <w:num w:numId="2">
     <w:abstractNumId w:val="1"/>
   </w:num>
   <w:num w:numId="3">
-    <w:abstractNumId w:val="14"/>
+    <w:abstractNumId w:val="17"/>
   </w:num>
   <w:num w:numId="4">
-    <w:abstractNumId w:val="10"/>
+    <w:abstractNumId w:val="13"/>
   </w:num>
   <w:num w:numId="5">
     <w:abstractNumId w:val="3"/>
   </w:num>
   <w:num w:numId="6">
-    <w:abstractNumId w:val="11"/>
+    <w:abstractNumId w:val="14"/>
   </w:num>
   <w:num w:numId="7">
+    <w:abstractNumId w:val="8"/>
+  </w:num>
+  <w:num w:numId="8">
+    <w:abstractNumId w:val="15"/>
+  </w:num>
+  <w:num w:numId="9">
     <w:abstractNumId w:val="7"/>
   </w:num>
-  <w:num w:numId="8">
-    <w:abstractNumId w:val="12"/>
-  </w:num>
-  <w:num w:numId="9">
-    <w:abstractNumId w:val="6"/>
-  </w:num>
   <w:num w:numId="10">
-    <w:abstractNumId w:val="13"/>
+    <w:abstractNumId w:val="16"/>
   </w:num>
   <w:num w:numId="11">
-    <w:abstractNumId w:val="15"/>
+    <w:abstractNumId w:val="18"/>
   </w:num>
   <w:num w:numId="12">
     <w:abstractNumId w:val="0"/>
   </w:num>
   <w:num w:numId="13">
-    <w:abstractNumId w:val="9"/>
+    <w:abstractNumId w:val="12"/>
   </w:num>
   <w:num w:numId="14">
-    <w:abstractNumId w:val="5"/>
+    <w:abstractNumId w:val="6"/>
   </w:num>
   <w:num w:numId="15">
     <w:abstractNumId w:val="2"/>
   </w:num>
   <w:num w:numId="16">
-    <w:abstractNumId w:val="8"/>
+    <w:abstractNumId w:val="11"/>
+  </w:num>
+  <w:num w:numId="17">
+    <w:abstractNumId w:val="4"/>
+  </w:num>
+  <w:num w:numId="18">
+    <w:abstractNumId w:val="10"/>
+  </w:num>
+  <w:num w:numId="19">
+    <w:abstractNumId w:val="9"/>
   </w:num>
 </w:numbering>
 </file>
@@ -3965,545 +5159,6 @@
 </w:styles>
 </file>
 
-<file path=word/glossary/document.xml><?xml version="1.0" encoding="utf-8"?>
-<w:glossaryDocument xmlns:wpc="http://schemas.microsoft.com/office/word/2010/wordprocessingCanvas" xmlns:mc="http://schemas.openxmlformats.org/markup-compatibility/2006" xmlns:o="urn:schemas-microsoft-com:office:office" xmlns:r="http://schemas.openxmlformats.org/officeDocument/2006/relationships" xmlns:m="http://schemas.openxmlformats.org/officeDocument/2006/math" xmlns:v="urn:schemas-microsoft-com:vml" xmlns:wp14="http://schemas.microsoft.com/office/word/2010/wordprocessingDrawing" xmlns:wp="http://schemas.openxmlformats.org/drawingml/2006/wordprocessingDrawing" xmlns:w10="urn:schemas-microsoft-com:office:word" xmlns:w="http://schemas.openxmlformats.org/wordprocessingml/2006/main" xmlns:w14="http://schemas.microsoft.com/office/word/2010/wordml" xmlns:w15="http://schemas.microsoft.com/office/word/2012/wordml" xmlns:wpg="http://schemas.microsoft.com/office/word/2010/wordprocessingGroup" xmlns:wpi="http://schemas.microsoft.com/office/word/2010/wordprocessingInk" xmlns:wne="http://schemas.microsoft.com/office/word/2006/wordml" xmlns:wps="http://schemas.microsoft.com/office/word/2010/wordprocessingShape" mc:Ignorable="w14 w15 wp14"/>
-</file>
-
-<file path=word/glossary/fontTable.xml><?xml version="1.0" encoding="utf-8"?>
-<w:fonts xmlns:mc="http://schemas.openxmlformats.org/markup-compatibility/2006" xmlns:r="http://schemas.openxmlformats.org/officeDocument/2006/relationships" xmlns:w="http://schemas.openxmlformats.org/wordprocessingml/2006/main" xmlns:w14="http://schemas.microsoft.com/office/word/2010/wordml" xmlns:w15="http://schemas.microsoft.com/office/word/2012/wordml" mc:Ignorable="w14 w15">
-  <w:font w:name="Symbol">
-    <w:panose1 w:val="05050102010706020507"/>
-    <w:charset w:val="02"/>
-    <w:family w:val="roman"/>
-    <w:pitch w:val="variable"/>
-    <w:sig w:usb0="00000000" w:usb1="10000000" w:usb2="00000000" w:usb3="00000000" w:csb0="80000000" w:csb1="00000000"/>
-  </w:font>
-  <w:font w:name="Times New Roman">
-    <w:panose1 w:val="02020603050405020304"/>
-    <w:charset w:val="EE"/>
-    <w:family w:val="roman"/>
-    <w:pitch w:val="variable"/>
-    <w:sig w:usb0="E0002EFF" w:usb1="C0007843" w:usb2="00000009" w:usb3="00000000" w:csb0="000001FF" w:csb1="00000000"/>
-  </w:font>
-  <w:font w:name="Courier New">
-    <w:panose1 w:val="02070309020205020404"/>
-    <w:charset w:val="EE"/>
-    <w:family w:val="modern"/>
-    <w:pitch w:val="fixed"/>
-    <w:sig w:usb0="E0002AFF" w:usb1="C0007843" w:usb2="00000009" w:usb3="00000000" w:csb0="000001FF" w:csb1="00000000"/>
-  </w:font>
-  <w:font w:name="Wingdings">
-    <w:panose1 w:val="05000000000000000000"/>
-    <w:charset w:val="02"/>
-    <w:family w:val="auto"/>
-    <w:pitch w:val="variable"/>
-    <w:sig w:usb0="00000000" w:usb1="10000000" w:usb2="00000000" w:usb3="00000000" w:csb0="80000000" w:csb1="00000000"/>
-  </w:font>
-  <w:font w:name="Calibri">
-    <w:panose1 w:val="020F0502020204030204"/>
-    <w:charset w:val="EE"/>
-    <w:family w:val="swiss"/>
-    <w:pitch w:val="variable"/>
-    <w:sig w:usb0="E00002FF" w:usb1="4000ACFF" w:usb2="00000001" w:usb3="00000000" w:csb0="0000019F" w:csb1="00000000"/>
-  </w:font>
-  <w:font w:name="Calibri Light">
-    <w:panose1 w:val="020F0302020204030204"/>
-    <w:charset w:val="EE"/>
-    <w:family w:val="swiss"/>
-    <w:pitch w:val="variable"/>
-    <w:sig w:usb0="A00002EF" w:usb1="4000207B" w:usb2="00000000" w:usb3="00000000" w:csb0="0000019F" w:csb1="00000000"/>
-  </w:font>
-  <w:font w:name="Cambria Math">
-    <w:panose1 w:val="02040503050406030204"/>
-    <w:charset w:val="EE"/>
-    <w:family w:val="roman"/>
-    <w:pitch w:val="variable"/>
-    <w:sig w:usb0="E00002FF" w:usb1="420024FF" w:usb2="00000000" w:usb3="00000000" w:csb0="0000019F" w:csb1="00000000"/>
-  </w:font>
-</w:fonts>
-</file>
-
-<file path=word/glossary/settings.xml><?xml version="1.0" encoding="utf-8"?>
-<w:settings xmlns:mc="http://schemas.openxmlformats.org/markup-compatibility/2006" xmlns:o="urn:schemas-microsoft-com:office:office" xmlns:r="http://schemas.openxmlformats.org/officeDocument/2006/relationships" xmlns:m="http://schemas.openxmlformats.org/officeDocument/2006/math" xmlns:v="urn:schemas-microsoft-com:vml" xmlns:w10="urn:schemas-microsoft-com:office:word" xmlns:w="http://schemas.openxmlformats.org/wordprocessingml/2006/main" xmlns:w14="http://schemas.microsoft.com/office/word/2010/wordml" xmlns:w15="http://schemas.microsoft.com/office/word/2012/wordml" xmlns:sl="http://schemas.openxmlformats.org/schemaLibrary/2006/main" mc:Ignorable="w14 w15">
-  <w:view w:val="normal"/>
-  <w:defaultTabStop w:val="708"/>
-  <w:hyphenationZone w:val="425"/>
-  <w:characterSpacingControl w:val="doNotCompress"/>
-  <w:compat>
-    <w:useFELayout/>
-    <w:compatSetting w:name="compatibilityMode" w:uri="http://schemas.microsoft.com/office/word" w:val="15"/>
-    <w:compatSetting w:name="overrideTableStyleFontSizeAndJustification" w:uri="http://schemas.microsoft.com/office/word" w:val="1"/>
-    <w:compatSetting w:name="enableOpenTypeFeatures" w:uri="http://schemas.microsoft.com/office/word" w:val="1"/>
-    <w:compatSetting w:name="doNotFlipMirrorIndents" w:uri="http://schemas.microsoft.com/office/word" w:val="1"/>
-    <w:compatSetting w:name="differentiateMultirowTableHeaders" w:uri="http://schemas.microsoft.com/office/word" w:val="1"/>
-  </w:compat>
-  <w:rsids>
-    <w:rsidRoot w:val="00915A73"/>
-    <w:rsid w:val="002C320A"/>
-    <w:rsid w:val="00915A73"/>
-  </w:rsids>
-  <m:mathPr>
-    <m:mathFont m:val="Cambria Math"/>
-    <m:brkBin m:val="before"/>
-    <m:brkBinSub m:val="--"/>
-    <m:smallFrac m:val="0"/>
-    <m:dispDef/>
-    <m:lMargin m:val="0"/>
-    <m:rMargin m:val="0"/>
-    <m:defJc m:val="centerGroup"/>
-    <m:wrapIndent m:val="1440"/>
-    <m:intLim m:val="subSup"/>
-    <m:naryLim m:val="undOvr"/>
-  </m:mathPr>
-  <w:themeFontLang w:val="pl-PL"/>
-  <w:clrSchemeMapping w:bg1="light1" w:t1="dark1" w:bg2="light2" w:t2="dark2" w:accent1="accent1" w:accent2="accent2" w:accent3="accent3" w:accent4="accent4" w:accent5="accent5" w:accent6="accent6" w:hyperlink="hyperlink" w:followedHyperlink="followedHyperlink"/>
-  <w:decimalSymbol w:val=","/>
-  <w:listSeparator w:val=";"/>
-  <w15:chartTrackingRefBased/>
-</w:settings>
-</file>
-
-<file path=word/glossary/styles.xml><?xml version="1.0" encoding="utf-8"?>
-<w:styles xmlns:mc="http://schemas.openxmlformats.org/markup-compatibility/2006" xmlns:r="http://schemas.openxmlformats.org/officeDocument/2006/relationships" xmlns:w="http://schemas.openxmlformats.org/wordprocessingml/2006/main" xmlns:w14="http://schemas.microsoft.com/office/word/2010/wordml" xmlns:w15="http://schemas.microsoft.com/office/word/2012/wordml" mc:Ignorable="w14 w15">
-  <w:docDefaults>
-    <w:rPrDefault>
-      <w:rPr>
-        <w:rFonts w:asciiTheme="minorHAnsi" w:eastAsiaTheme="minorEastAsia" w:hAnsiTheme="minorHAnsi" w:cstheme="minorBidi"/>
-        <w:sz w:val="22"/>
-        <w:szCs w:val="22"/>
-        <w:lang w:val="pl-PL" w:eastAsia="pl-PL" w:bidi="ar-SA"/>
-      </w:rPr>
-    </w:rPrDefault>
-    <w:pPrDefault>
-      <w:pPr>
-        <w:spacing w:after="160" w:line="259" w:lineRule="auto"/>
-      </w:pPr>
-    </w:pPrDefault>
-  </w:docDefaults>
-  <w:latentStyles w:defLockedState="0" w:defUIPriority="99" w:defSemiHidden="0" w:defUnhideWhenUsed="0" w:defQFormat="0" w:count="371">
-    <w:lsdException w:name="Normal" w:uiPriority="0" w:qFormat="1"/>
-    <w:lsdException w:name="heading 1" w:uiPriority="9" w:qFormat="1"/>
-    <w:lsdException w:name="heading 2" w:semiHidden="1" w:uiPriority="9" w:unhideWhenUsed="1" w:qFormat="1"/>
-    <w:lsdException w:name="heading 3" w:semiHidden="1" w:uiPriority="9" w:unhideWhenUsed="1" w:qFormat="1"/>
-    <w:lsdException w:name="heading 4" w:semiHidden="1" w:uiPriority="9" w:unhideWhenUsed="1" w:qFormat="1"/>
-    <w:lsdException w:name="heading 5" w:semiHidden="1" w:uiPriority="9" w:unhideWhenUsed="1" w:qFormat="1"/>
-    <w:lsdException w:name="heading 6" w:semiHidden="1" w:uiPriority="9" w:unhideWhenUsed="1" w:qFormat="1"/>
-    <w:lsdException w:name="heading 7" w:semiHidden="1" w:uiPriority="9" w:unhideWhenUsed="1" w:qFormat="1"/>
-    <w:lsdException w:name="heading 8" w:semiHidden="1" w:uiPriority="9" w:unhideWhenUsed="1" w:qFormat="1"/>
-    <w:lsdException w:name="heading 9" w:semiHidden="1" w:uiPriority="9" w:unhideWhenUsed="1" w:qFormat="1"/>
-    <w:lsdException w:name="index 1" w:semiHidden="1" w:unhideWhenUsed="1"/>
-    <w:lsdException w:name="index 2" w:semiHidden="1" w:unhideWhenUsed="1"/>
-    <w:lsdException w:name="index 3" w:semiHidden="1" w:unhideWhenUsed="1"/>
-    <w:lsdException w:name="index 4" w:semiHidden="1" w:unhideWhenUsed="1"/>
-    <w:lsdException w:name="index 5" w:semiHidden="1" w:unhideWhenUsed="1"/>
-    <w:lsdException w:name="index 6" w:semiHidden="1" w:unhideWhenUsed="1"/>
-    <w:lsdException w:name="index 7" w:semiHidden="1" w:unhideWhenUsed="1"/>
-    <w:lsdException w:name="index 8" w:semiHidden="1" w:unhideWhenUsed="1"/>
-    <w:lsdException w:name="index 9" w:semiHidden="1" w:unhideWhenUsed="1"/>
-    <w:lsdException w:name="toc 1" w:semiHidden="1" w:uiPriority="39" w:unhideWhenUsed="1"/>
-    <w:lsdException w:name="toc 2" w:semiHidden="1" w:uiPriority="39" w:unhideWhenUsed="1"/>
-    <w:lsdException w:name="toc 3" w:semiHidden="1" w:uiPriority="39" w:unhideWhenUsed="1"/>
-    <w:lsdException w:name="toc 4" w:semiHidden="1" w:uiPriority="39" w:unhideWhenUsed="1"/>
-    <w:lsdException w:name="toc 5" w:semiHidden="1" w:uiPriority="39" w:unhideWhenUsed="1"/>
-    <w:lsdException w:name="toc 6" w:semiHidden="1" w:uiPriority="39" w:unhideWhenUsed="1"/>
-    <w:lsdException w:name="toc 7" w:semiHidden="1" w:uiPriority="39" w:unhideWhenUsed="1"/>
-    <w:lsdException w:name="toc 8" w:semiHidden="1" w:uiPriority="39" w:unhideWhenUsed="1"/>
-    <w:lsdException w:name="toc 9" w:semiHidden="1" w:uiPriority="39" w:unhideWhenUsed="1"/>
-    <w:lsdException w:name="Normal Indent" w:semiHidden="1" w:unhideWhenUsed="1"/>
-    <w:lsdException w:name="footnote text" w:semiHidden="1" w:unhideWhenUsed="1"/>
-    <w:lsdException w:name="annotation text" w:semiHidden="1" w:unhideWhenUsed="1"/>
-    <w:lsdException w:name="header" w:semiHidden="1" w:unhideWhenUsed="1"/>
-    <w:lsdException w:name="footer" w:semiHidden="1" w:unhideWhenUsed="1"/>
-    <w:lsdException w:name="index heading" w:semiHidden="1" w:unhideWhenUsed="1"/>
-    <w:lsdException w:name="caption" w:semiHidden="1" w:uiPriority="35" w:unhideWhenUsed="1" w:qFormat="1"/>
-    <w:lsdException w:name="table of figures" w:semiHidden="1" w:unhideWhenUsed="1"/>
-    <w:lsdException w:name="envelope address" w:semiHidden="1" w:unhideWhenUsed="1"/>
-    <w:lsdException w:name="envelope return" w:semiHidden="1" w:unhideWhenUsed="1"/>
-    <w:lsdException w:name="footnote reference" w:semiHidden="1" w:unhideWhenUsed="1"/>
-    <w:lsdException w:name="annotation reference" w:semiHidden="1" w:unhideWhenUsed="1"/>
-    <w:lsdException w:name="line number" w:semiHidden="1" w:unhideWhenUsed="1"/>
-    <w:lsdException w:name="page number" w:semiHidden="1" w:unhideWhenUsed="1"/>
-    <w:lsdException w:name="endnote reference" w:semiHidden="1" w:unhideWhenUsed="1"/>
-    <w:lsdException w:name="endnote text" w:semiHidden="1" w:unhideWhenUsed="1"/>
-    <w:lsdException w:name="table of authorities" w:semiHidden="1" w:unhideWhenUsed="1"/>
-    <w:lsdException w:name="macro" w:semiHidden="1" w:unhideWhenUsed="1"/>
-    <w:lsdException w:name="toa heading" w:semiHidden="1" w:unhideWhenUsed="1"/>
-    <w:lsdException w:name="List" w:semiHidden="1" w:unhideWhenUsed="1"/>
-    <w:lsdException w:name="List Bullet" w:semiHidden="1" w:unhideWhenUsed="1"/>
-    <w:lsdException w:name="List Number" w:semiHidden="1" w:unhideWhenUsed="1"/>
-    <w:lsdException w:name="List 2" w:semiHidden="1" w:unhideWhenUsed="1"/>
-    <w:lsdException w:name="List 3" w:semiHidden="1" w:unhideWhenUsed="1"/>
-    <w:lsdException w:name="List 4" w:semiHidden="1" w:unhideWhenUsed="1"/>
-    <w:lsdException w:name="List 5" w:semiHidden="1" w:unhideWhenUsed="1"/>
-    <w:lsdException w:name="List Bullet 2" w:semiHidden="1" w:unhideWhenUsed="1"/>
-    <w:lsdException w:name="List Bullet 3" w:semiHidden="1" w:unhideWhenUsed="1"/>
-    <w:lsdException w:name="List Bullet 4" w:semiHidden="1" w:unhideWhenUsed="1"/>
-    <w:lsdException w:name="List Bullet 5" w:semiHidden="1" w:unhideWhenUsed="1"/>
-    <w:lsdException w:name="List Number 2" w:semiHidden="1" w:unhideWhenUsed="1"/>
-    <w:lsdException w:name="List Number 3" w:semiHidden="1" w:unhideWhenUsed="1"/>
-    <w:lsdException w:name="List Number 4" w:semiHidden="1" w:unhideWhenUsed="1"/>
-    <w:lsdException w:name="List Number 5" w:semiHidden="1" w:unhideWhenUsed="1"/>
-    <w:lsdException w:name="Title" w:uiPriority="10" w:qFormat="1"/>
-    <w:lsdException w:name="Closing" w:semiHidden="1" w:unhideWhenUsed="1"/>
-    <w:lsdException w:name="Signature" w:semiHidden="1" w:unhideWhenUsed="1"/>
-    <w:lsdException w:name="Default Paragraph Font" w:semiHidden="1" w:uiPriority="1" w:unhideWhenUsed="1"/>
-    <w:lsdException w:name="Body Text" w:semiHidden="1" w:unhideWhenUsed="1"/>
-    <w:lsdException w:name="Body Text Indent" w:semiHidden="1" w:unhideWhenUsed="1"/>
-    <w:lsdException w:name="List Continue" w:semiHidden="1" w:unhideWhenUsed="1"/>
-    <w:lsdException w:name="List Continue 2" w:semiHidden="1" w:unhideWhenUsed="1"/>
-    <w:lsdException w:name="List Continue 3" w:semiHidden="1" w:unhideWhenUsed="1"/>
-    <w:lsdException w:name="List Continue 4" w:semiHidden="1" w:unhideWhenUsed="1"/>
-    <w:lsdException w:name="List Continue 5" w:semiHidden="1" w:unhideWhenUsed="1"/>
-    <w:lsdException w:name="Message Header" w:semiHidden="1" w:unhideWhenUsed="1"/>
-    <w:lsdException w:name="Subtitle" w:uiPriority="11" w:qFormat="1"/>
-    <w:lsdException w:name="Salutation" w:semiHidden="1" w:unhideWhenUsed="1"/>
-    <w:lsdException w:name="Date" w:semiHidden="1" w:unhideWhenUsed="1"/>
-    <w:lsdException w:name="Body Text First Indent" w:semiHidden="1" w:unhideWhenUsed="1"/>
-    <w:lsdException w:name="Body Text First Indent 2" w:semiHidden="1" w:unhideWhenUsed="1"/>
-    <w:lsdException w:name="Note Heading" w:semiHidden="1" w:unhideWhenUsed="1"/>
-    <w:lsdException w:name="Body Text 2" w:semiHidden="1" w:unhideWhenUsed="1"/>
-    <w:lsdException w:name="Body Text 3" w:semiHidden="1" w:unhideWhenUsed="1"/>
-    <w:lsdException w:name="Body Text Indent 2" w:semiHidden="1" w:unhideWhenUsed="1"/>
-    <w:lsdException w:name="Body Text Indent 3" w:semiHidden="1" w:unhideWhenUsed="1"/>
-    <w:lsdException w:name="Block Text" w:semiHidden="1" w:unhideWhenUsed="1"/>
-    <w:lsdException w:name="Hyperlink" w:semiHidden="1" w:unhideWhenUsed="1"/>
-    <w:lsdException w:name="FollowedHyperlink" w:semiHidden="1" w:unhideWhenUsed="1"/>
-    <w:lsdException w:name="Strong" w:uiPriority="22" w:qFormat="1"/>
-    <w:lsdException w:name="Emphasis" w:uiPriority="20" w:qFormat="1"/>
-    <w:lsdException w:name="Document Map" w:semiHidden="1" w:unhideWhenUsed="1"/>
-    <w:lsdException w:name="Plain Text" w:semiHidden="1" w:unhideWhenUsed="1"/>
-    <w:lsdException w:name="E-mail Signature" w:semiHidden="1" w:unhideWhenUsed="1"/>
-    <w:lsdException w:name="HTML Top of Form" w:semiHidden="1" w:unhideWhenUsed="1"/>
-    <w:lsdException w:name="HTML Bottom of Form" w:semiHidden="1" w:unhideWhenUsed="1"/>
-    <w:lsdException w:name="Normal (Web)" w:semiHidden="1" w:unhideWhenUsed="1"/>
-    <w:lsdException w:name="HTML Acronym" w:semiHidden="1" w:unhideWhenUsed="1"/>
-    <w:lsdException w:name="HTML Address" w:semiHidden="1" w:unhideWhenUsed="1"/>
-    <w:lsdException w:name="HTML Cite" w:semiHidden="1" w:unhideWhenUsed="1"/>
-    <w:lsdException w:name="HTML Code" w:semiHidden="1" w:unhideWhenUsed="1"/>
-    <w:lsdException w:name="HTML Definition" w:semiHidden="1" w:unhideWhenUsed="1"/>
-    <w:lsdException w:name="HTML Keyboard" w:semiHidden="1" w:unhideWhenUsed="1"/>
-    <w:lsdException w:name="HTML Preformatted" w:semiHidden="1" w:unhideWhenUsed="1"/>
-    <w:lsdException w:name="HTML Sample" w:semiHidden="1" w:unhideWhenUsed="1"/>
-    <w:lsdException w:name="HTML Typewriter" w:semiHidden="1" w:unhideWhenUsed="1"/>
-    <w:lsdException w:name="HTML Variable" w:semiHidden="1" w:unhideWhenUsed="1"/>
-    <w:lsdException w:name="Normal Table" w:semiHidden="1" w:unhideWhenUsed="1"/>
-    <w:lsdException w:name="annotation subject" w:semiHidden="1" w:unhideWhenUsed="1"/>
-    <w:lsdException w:name="No List" w:semiHidden="1" w:unhideWhenUsed="1"/>
-    <w:lsdException w:name="Outline List 1" w:semiHidden="1" w:unhideWhenUsed="1"/>
-    <w:lsdException w:name="Outline List 2" w:semiHidden="1" w:unhideWhenUsed="1"/>
-    <w:lsdException w:name="Outline List 3" w:semiHidden="1" w:unhideWhenUsed="1"/>
-    <w:lsdException w:name="Table Simple 1" w:semiHidden="1" w:unhideWhenUsed="1"/>
-    <w:lsdException w:name="Table Simple 2" w:semiHidden="1" w:unhideWhenUsed="1"/>
-    <w:lsdException w:name="Table Simple 3" w:semiHidden="1" w:unhideWhenUsed="1"/>
-    <w:lsdException w:name="Table Classic 1" w:semiHidden="1" w:unhideWhenUsed="1"/>
-    <w:lsdException w:name="Table Classic 2" w:semiHidden="1" w:unhideWhenUsed="1"/>
-    <w:lsdException w:name="Table Classic 3" w:semiHidden="1" w:unhideWhenUsed="1"/>
-    <w:lsdException w:name="Table Classic 4" w:semiHidden="1" w:unhideWhenUsed="1"/>
-    <w:lsdException w:name="Table Colorful 1" w:semiHidden="1" w:unhideWhenUsed="1"/>
-    <w:lsdException w:name="Table Colorful 2" w:semiHidden="1" w:unhideWhenUsed="1"/>
-    <w:lsdException w:name="Table Colorful 3" w:semiHidden="1" w:unhideWhenUsed="1"/>
-    <w:lsdException w:name="Table Columns 1" w:semiHidden="1" w:unhideWhenUsed="1"/>
-    <w:lsdException w:name="Table Columns 2" w:semiHidden="1" w:unhideWhenUsed="1"/>
-    <w:lsdException w:name="Table Columns 3" w:semiHidden="1" w:unhideWhenUsed="1"/>
-    <w:lsdException w:name="Table Columns 4" w:semiHidden="1" w:unhideWhenUsed="1"/>
-    <w:lsdException w:name="Table Columns 5" w:semiHidden="1" w:unhideWhenUsed="1"/>
-    <w:lsdException w:name="Table Grid 1" w:semiHidden="1" w:unhideWhenUsed="1"/>
-    <w:lsdException w:name="Table Grid 2" w:semiHidden="1" w:unhideWhenUsed="1"/>
-    <w:lsdException w:name="Table Grid 3" w:semiHidden="1" w:unhideWhenUsed="1"/>
-    <w:lsdException w:name="Table Grid 4" w:semiHidden="1" w:unhideWhenUsed="1"/>
-    <w:lsdException w:name="Table Grid 5" w:semiHidden="1" w:unhideWhenUsed="1"/>
-    <w:lsdException w:name="Table Grid 6" w:semiHidden="1" w:unhideWhenUsed="1"/>
-    <w:lsdException w:name="Table Grid 7" w:semiHidden="1" w:unhideWhenUsed="1"/>
-    <w:lsdException w:name="Table Grid 8" w:semiHidden="1" w:unhideWhenUsed="1"/>
-    <w:lsdException w:name="Table List 1" w:semiHidden="1" w:unhideWhenUsed="1"/>
-    <w:lsdException w:name="Table List 2" w:semiHidden="1" w:unhideWhenUsed="1"/>
-    <w:lsdException w:name="Table List 3" w:semiHidden="1" w:unhideWhenUsed="1"/>
-    <w:lsdException w:name="Table List 4" w:semiHidden="1" w:unhideWhenUsed="1"/>
-    <w:lsdException w:name="Table List 5" w:semiHidden="1" w:unhideWhenUsed="1"/>
-    <w:lsdException w:name="Table List 6" w:semiHidden="1" w:unhideWhenUsed="1"/>
-    <w:lsdException w:name="Table List 7" w:semiHidden="1" w:unhideWhenUsed="1"/>
-    <w:lsdException w:name="Table List 8" w:semiHidden="1" w:unhideWhenUsed="1"/>
-    <w:lsdException w:name="Table 3D effects 1" w:semiHidden="1" w:unhideWhenUsed="1"/>
-    <w:lsdException w:name="Table 3D effects 2" w:semiHidden="1" w:unhideWhenUsed="1"/>
-    <w:lsdException w:name="Table 3D effects 3" w:semiHidden="1" w:unhideWhenUsed="1"/>
-    <w:lsdException w:name="Table Contemporary" w:semiHidden="1" w:unhideWhenUsed="1"/>
-    <w:lsdException w:name="Table Elegant" w:semiHidden="1" w:unhideWhenUsed="1"/>
-    <w:lsdException w:name="Table Professional" w:semiHidden="1" w:unhideWhenUsed="1"/>
-    <w:lsdException w:name="Table Subtle 1" w:semiHidden="1" w:unhideWhenUsed="1"/>
-    <w:lsdException w:name="Table Subtle 2" w:semiHidden="1" w:unhideWhenUsed="1"/>
-    <w:lsdException w:name="Table Web 1" w:semiHidden="1" w:unhideWhenUsed="1"/>
-    <w:lsdException w:name="Table Web 2" w:semiHidden="1" w:unhideWhenUsed="1"/>
-    <w:lsdException w:name="Table Web 3" w:semiHidden="1" w:unhideWhenUsed="1"/>
-    <w:lsdException w:name="Balloon Text" w:semiHidden="1" w:unhideWhenUsed="1"/>
-    <w:lsdException w:name="Table Grid" w:uiPriority="39"/>
-    <w:lsdException w:name="Table Theme" w:semiHidden="1" w:unhideWhenUsed="1"/>
-    <w:lsdException w:name="Placeholder Text" w:semiHidden="1"/>
-    <w:lsdException w:name="No Spacing" w:uiPriority="1" w:qFormat="1"/>
-    <w:lsdException w:name="Light Shading" w:uiPriority="60"/>
-    <w:lsdException w:name="Light List" w:uiPriority="61"/>
-    <w:lsdException w:name="Light Grid" w:uiPriority="62"/>
-    <w:lsdException w:name="Medium Shading 1" w:uiPriority="63"/>
-    <w:lsdException w:name="Medium Shading 2" w:uiPriority="64"/>
-    <w:lsdException w:name="Medium List 1" w:uiPriority="65"/>
-    <w:lsdException w:name="Medium List 2" w:uiPriority="66"/>
-    <w:lsdException w:name="Medium Grid 1" w:uiPriority="67"/>
-    <w:lsdException w:name="Medium Grid 2" w:uiPriority="68"/>
-    <w:lsdException w:name="Medium Grid 3" w:uiPriority="69"/>
-    <w:lsdException w:name="Dark List" w:uiPriority="70"/>
-    <w:lsdException w:name="Colorful Shading" w:uiPriority="71"/>
-    <w:lsdException w:name="Colorful List" w:uiPriority="72"/>
-    <w:lsdException w:name="Colorful Grid" w:uiPriority="73"/>
-    <w:lsdException w:name="Light Shading Accent 1" w:uiPriority="60"/>
-    <w:lsdException w:name="Light List Accent 1" w:uiPriority="61"/>
-    <w:lsdException w:name="Light Grid Accent 1" w:uiPriority="62"/>
-    <w:lsdException w:name="Medium Shading 1 Accent 1" w:uiPriority="63"/>
-    <w:lsdException w:name="Medium Shading 2 Accent 1" w:uiPriority="64"/>
-    <w:lsdException w:name="Medium List 1 Accent 1" w:uiPriority="65"/>
-    <w:lsdException w:name="Revision" w:semiHidden="1"/>
-    <w:lsdException w:name="List Paragraph" w:uiPriority="34" w:qFormat="1"/>
-    <w:lsdException w:name="Quote" w:uiPriority="29" w:qFormat="1"/>
-    <w:lsdException w:name="Intense Quote" w:uiPriority="30" w:qFormat="1"/>
-    <w:lsdException w:name="Medium List 2 Accent 1" w:uiPriority="66"/>
-    <w:lsdException w:name="Medium Grid 1 Accent 1" w:uiPriority="67"/>
-    <w:lsdException w:name="Medium Grid 2 Accent 1" w:uiPriority="68"/>
-    <w:lsdException w:name="Medium Grid 3 Accent 1" w:uiPriority="69"/>
-    <w:lsdException w:name="Dark List Accent 1" w:uiPriority="70"/>
-    <w:lsdException w:name="Colorful Shading Accent 1" w:uiPriority="71"/>
-    <w:lsdException w:name="Colorful List Accent 1" w:uiPriority="72"/>
-    <w:lsdException w:name="Colorful Grid Accent 1" w:uiPriority="73"/>
-    <w:lsdException w:name="Light Shading Accent 2" w:uiPriority="60"/>
-    <w:lsdException w:name="Light List Accent 2" w:uiPriority="61"/>
-    <w:lsdException w:name="Light Grid Accent 2" w:uiPriority="62"/>
-    <w:lsdException w:name="Medium Shading 1 Accent 2" w:uiPriority="63"/>
-    <w:lsdException w:name="Medium Shading 2 Accent 2" w:uiPriority="64"/>
-    <w:lsdException w:name="Medium List 1 Accent 2" w:uiPriority="65"/>
-    <w:lsdException w:name="Medium List 2 Accent 2" w:uiPriority="66"/>
-    <w:lsdException w:name="Medium Grid 1 Accent 2" w:uiPriority="67"/>
-    <w:lsdException w:name="Medium Grid 2 Accent 2" w:uiPriority="68"/>
-    <w:lsdException w:name="Medium Grid 3 Accent 2" w:uiPriority="69"/>
-    <w:lsdException w:name="Dark List Accent 2" w:uiPriority="70"/>
-    <w:lsdException w:name="Colorful Shading Accent 2" w:uiPriority="71"/>
-    <w:lsdException w:name="Colorful List Accent 2" w:uiPriority="72"/>
-    <w:lsdException w:name="Colorful Grid Accent 2" w:uiPriority="73"/>
-    <w:lsdException w:name="Light Shading Accent 3" w:uiPriority="60"/>
-    <w:lsdException w:name="Light List Accent 3" w:uiPriority="61"/>
-    <w:lsdException w:name="Light Grid Accent 3" w:uiPriority="62"/>
-    <w:lsdException w:name="Medium Shading 1 Accent 3" w:uiPriority="63"/>
-    <w:lsdException w:name="Medium Shading 2 Accent 3" w:uiPriority="64"/>
-    <w:lsdException w:name="Medium List 1 Accent 3" w:uiPriority="65"/>
-    <w:lsdException w:name="Medium List 2 Accent 3" w:uiPriority="66"/>
-    <w:lsdException w:name="Medium Grid 1 Accent 3" w:uiPriority="67"/>
-    <w:lsdException w:name="Medium Grid 2 Accent 3" w:uiPriority="68"/>
-    <w:lsdException w:name="Medium Grid 3 Accent 3" w:uiPriority="69"/>
-    <w:lsdException w:name="Dark List Accent 3" w:uiPriority="70"/>
-    <w:lsdException w:name="Colorful Shading Accent 3" w:uiPriority="71"/>
-    <w:lsdException w:name="Colorful List Accent 3" w:uiPriority="72"/>
-    <w:lsdException w:name="Colorful Grid Accent 3" w:uiPriority="73"/>
-    <w:lsdException w:name="Light Shading Accent 4" w:uiPriority="60"/>
-    <w:lsdException w:name="Light List Accent 4" w:uiPriority="61"/>
-    <w:lsdException w:name="Light Grid Accent 4" w:uiPriority="62"/>
-    <w:lsdException w:name="Medium Shading 1 Accent 4" w:uiPriority="63"/>
-    <w:lsdException w:name="Medium Shading 2 Accent 4" w:uiPriority="64"/>
-    <w:lsdException w:name="Medium List 1 Accent 4" w:uiPriority="65"/>
-    <w:lsdException w:name="Medium List 2 Accent 4" w:uiPriority="66"/>
-    <w:lsdException w:name="Medium Grid 1 Accent 4" w:uiPriority="67"/>
-    <w:lsdException w:name="Medium Grid 2 Accent 4" w:uiPriority="68"/>
-    <w:lsdException w:name="Medium Grid 3 Accent 4" w:uiPriority="69"/>
-    <w:lsdException w:name="Dark List Accent 4" w:uiPriority="70"/>
-    <w:lsdException w:name="Colorful Shading Accent 4" w:uiPriority="71"/>
-    <w:lsdException w:name="Colorful List Accent 4" w:uiPriority="72"/>
-    <w:lsdException w:name="Colorful Grid Accent 4" w:uiPriority="73"/>
-    <w:lsdException w:name="Light Shading Accent 5" w:uiPriority="60"/>
-    <w:lsdException w:name="Light List Accent 5" w:uiPriority="61"/>
-    <w:lsdException w:name="Light Grid Accent 5" w:uiPriority="62"/>
-    <w:lsdException w:name="Medium Shading 1 Accent 5" w:uiPriority="63"/>
-    <w:lsdException w:name="Medium Shading 2 Accent 5" w:uiPriority="64"/>
-    <w:lsdException w:name="Medium List 1 Accent 5" w:uiPriority="65"/>
-    <w:lsdException w:name="Medium List 2 Accent 5" w:uiPriority="66"/>
-    <w:lsdException w:name="Medium Grid 1 Accent 5" w:uiPriority="67"/>
-    <w:lsdException w:name="Medium Grid 2 Accent 5" w:uiPriority="68"/>
-    <w:lsdException w:name="Medium Grid 3 Accent 5" w:uiPriority="69"/>
-    <w:lsdException w:name="Dark List Accent 5" w:uiPriority="70"/>
-    <w:lsdException w:name="Colorful Shading Accent 5" w:uiPriority="71"/>
-    <w:lsdException w:name="Colorful List Accent 5" w:uiPriority="72"/>
-    <w:lsdException w:name="Colorful Grid Accent 5" w:uiPriority="73"/>
-    <w:lsdException w:name="Light Shading Accent 6" w:uiPriority="60"/>
-    <w:lsdException w:name="Light List Accent 6" w:uiPriority="61"/>
-    <w:lsdException w:name="Light Grid Accent 6" w:uiPriority="62"/>
-    <w:lsdException w:name="Medium Shading 1 Accent 6" w:uiPriority="63"/>
-    <w:lsdException w:name="Medium Shading 2 Accent 6" w:uiPriority="64"/>
-    <w:lsdException w:name="Medium List 1 Accent 6" w:uiPriority="65"/>
-    <w:lsdException w:name="Medium List 2 Accent 6" w:uiPriority="66"/>
-    <w:lsdException w:name="Medium Grid 1 Accent 6" w:uiPriority="67"/>
-    <w:lsdException w:name="Medium Grid 2 Accent 6" w:uiPriority="68"/>
-    <w:lsdException w:name="Medium Grid 3 Accent 6" w:uiPriority="69"/>
-    <w:lsdException w:name="Dark List Accent 6" w:uiPriority="70"/>
-    <w:lsdException w:name="Colorful Shading Accent 6" w:uiPriority="71"/>
-    <w:lsdException w:name="Colorful List Accent 6" w:uiPriority="72"/>
-    <w:lsdException w:name="Colorful Grid Accent 6" w:uiPriority="73"/>
-    <w:lsdException w:name="Subtle Emphasis" w:uiPriority="19" w:qFormat="1"/>
-    <w:lsdException w:name="Intense Emphasis" w:uiPriority="21" w:qFormat="1"/>
-    <w:lsdException w:name="Subtle Reference" w:uiPriority="31" w:qFormat="1"/>
-    <w:lsdException w:name="Intense Reference" w:uiPriority="32" w:qFormat="1"/>
-    <w:lsdException w:name="Book Title" w:uiPriority="33" w:qFormat="1"/>
-    <w:lsdException w:name="Bibliography" w:semiHidden="1" w:uiPriority="37" w:unhideWhenUsed="1"/>
-    <w:lsdException w:name="TOC Heading" w:semiHidden="1" w:uiPriority="39" w:unhideWhenUsed="1" w:qFormat="1"/>
-    <w:lsdException w:name="Plain Table 1" w:uiPriority="41"/>
-    <w:lsdException w:name="Plain Table 2" w:uiPriority="42"/>
-    <w:lsdException w:name="Plain Table 3" w:uiPriority="43"/>
-    <w:lsdException w:name="Plain Table 4" w:uiPriority="44"/>
-    <w:lsdException w:name="Plain Table 5" w:uiPriority="45"/>
-    <w:lsdException w:name="Grid Table Light" w:uiPriority="40"/>
-    <w:lsdException w:name="Grid Table 1 Light" w:uiPriority="46"/>
-    <w:lsdException w:name="Grid Table 2" w:uiPriority="47"/>
-    <w:lsdException w:name="Grid Table 3" w:uiPriority="48"/>
-    <w:lsdException w:name="Grid Table 4" w:uiPriority="49"/>
-    <w:lsdException w:name="Grid Table 5 Dark" w:uiPriority="50"/>
-    <w:lsdException w:name="Grid Table 6 Colorful" w:uiPriority="51"/>
-    <w:lsdException w:name="Grid Table 7 Colorful" w:uiPriority="52"/>
-    <w:lsdException w:name="Grid Table 1 Light Accent 1" w:uiPriority="46"/>
-    <w:lsdException w:name="Grid Table 2 Accent 1" w:uiPriority="47"/>
-    <w:lsdException w:name="Grid Table 3 Accent 1" w:uiPriority="48"/>
-    <w:lsdException w:name="Grid Table 4 Accent 1" w:uiPriority="49"/>
-    <w:lsdException w:name="Grid Table 5 Dark Accent 1" w:uiPriority="50"/>
-    <w:lsdException w:name="Grid Table 6 Colorful Accent 1" w:uiPriority="51"/>
-    <w:lsdException w:name="Grid Table 7 Colorful Accent 1" w:uiPriority="52"/>
-    <w:lsdException w:name="Grid Table 1 Light Accent 2" w:uiPriority="46"/>
-    <w:lsdException w:name="Grid Table 2 Accent 2" w:uiPriority="47"/>
-    <w:lsdException w:name="Grid Table 3 Accent 2" w:uiPriority="48"/>
-    <w:lsdException w:name="Grid Table 4 Accent 2" w:uiPriority="49"/>
-    <w:lsdException w:name="Grid Table 5 Dark Accent 2" w:uiPriority="50"/>
-    <w:lsdException w:name="Grid Table 6 Colorful Accent 2" w:uiPriority="51"/>
-    <w:lsdException w:name="Grid Table 7 Colorful Accent 2" w:uiPriority="52"/>
-    <w:lsdException w:name="Grid Table 1 Light Accent 3" w:uiPriority="46"/>
-    <w:lsdException w:name="Grid Table 2 Accent 3" w:uiPriority="47"/>
-    <w:lsdException w:name="Grid Table 3 Accent 3" w:uiPriority="48"/>
-    <w:lsdException w:name="Grid Table 4 Accent 3" w:uiPriority="49"/>
-    <w:lsdException w:name="Grid Table 5 Dark Accent 3" w:uiPriority="50"/>
-    <w:lsdException w:name="Grid Table 6 Colorful Accent 3" w:uiPriority="51"/>
-    <w:lsdException w:name="Grid Table 7 Colorful Accent 3" w:uiPriority="52"/>
-    <w:lsdException w:name="Grid Table 1 Light Accent 4" w:uiPriority="46"/>
-    <w:lsdException w:name="Grid Table 2 Accent 4" w:uiPriority="47"/>
-    <w:lsdException w:name="Grid Table 3 Accent 4" w:uiPriority="48"/>
-    <w:lsdException w:name="Grid Table 4 Accent 4" w:uiPriority="49"/>
-    <w:lsdException w:name="Grid Table 5 Dark Accent 4" w:uiPriority="50"/>
-    <w:lsdException w:name="Grid Table 6 Colorful Accent 4" w:uiPriority="51"/>
-    <w:lsdException w:name="Grid Table 7 Colorful Accent 4" w:uiPriority="52"/>
-    <w:lsdException w:name="Grid Table 1 Light Accent 5" w:uiPriority="46"/>
-    <w:lsdException w:name="Grid Table 2 Accent 5" w:uiPriority="47"/>
-    <w:lsdException w:name="Grid Table 3 Accent 5" w:uiPriority="48"/>
-    <w:lsdException w:name="Grid Table 4 Accent 5" w:uiPriority="49"/>
-    <w:lsdException w:name="Grid Table 5 Dark Accent 5" w:uiPriority="50"/>
-    <w:lsdException w:name="Grid Table 6 Colorful Accent 5" w:uiPriority="51"/>
-    <w:lsdException w:name="Grid Table 7 Colorful Accent 5" w:uiPriority="52"/>
-    <w:lsdException w:name="Grid Table 1 Light Accent 6" w:uiPriority="46"/>
-    <w:lsdException w:name="Grid Table 2 Accent 6" w:uiPriority="47"/>
-    <w:lsdException w:name="Grid Table 3 Accent 6" w:uiPriority="48"/>
-    <w:lsdException w:name="Grid Table 4 Accent 6" w:uiPriority="49"/>
-    <w:lsdException w:name="Grid Table 5 Dark Accent 6" w:uiPriority="50"/>
-    <w:lsdException w:name="Grid Table 6 Colorful Accent 6" w:uiPriority="51"/>
-    <w:lsdException w:name="Grid Table 7 Colorful Accent 6" w:uiPriority="52"/>
-    <w:lsdException w:name="List Table 1 Light" w:uiPriority="46"/>
-    <w:lsdException w:name="List Table 2" w:uiPriority="47"/>
-    <w:lsdException w:name="List Table 3" w:uiPriority="48"/>
-    <w:lsdException w:name="List Table 4" w:uiPriority="49"/>
-    <w:lsdException w:name="List Table 5 Dark" w:uiPriority="50"/>
-    <w:lsdException w:name="List Table 6 Colorful" w:uiPriority="51"/>
-    <w:lsdException w:name="List Table 7 Colorful" w:uiPriority="52"/>
-    <w:lsdException w:name="List Table 1 Light Accent 1" w:uiPriority="46"/>
-    <w:lsdException w:name="List Table 2 Accent 1" w:uiPriority="47"/>
-    <w:lsdException w:name="List Table 3 Accent 1" w:uiPriority="48"/>
-    <w:lsdException w:name="List Table 4 Accent 1" w:uiPriority="49"/>
-    <w:lsdException w:name="List Table 5 Dark Accent 1" w:uiPriority="50"/>
-    <w:lsdException w:name="List Table 6 Colorful Accent 1" w:uiPriority="51"/>
-    <w:lsdException w:name="List Table 7 Colorful Accent 1" w:uiPriority="52"/>
-    <w:lsdException w:name="List Table 1 Light Accent 2" w:uiPriority="46"/>
-    <w:lsdException w:name="List Table 2 Accent 2" w:uiPriority="47"/>
-    <w:lsdException w:name="List Table 3 Accent 2" w:uiPriority="48"/>
-    <w:lsdException w:name="List Table 4 Accent 2" w:uiPriority="49"/>
-    <w:lsdException w:name="List Table 5 Dark Accent 2" w:uiPriority="50"/>
-    <w:lsdException w:name="List Table 6 Colorful Accent 2" w:uiPriority="51"/>
-    <w:lsdException w:name="List Table 7 Colorful Accent 2" w:uiPriority="52"/>
-    <w:lsdException w:name="List Table 1 Light Accent 3" w:uiPriority="46"/>
-    <w:lsdException w:name="List Table 2 Accent 3" w:uiPriority="47"/>
-    <w:lsdException w:name="List Table 3 Accent 3" w:uiPriority="48"/>
-    <w:lsdException w:name="List Table 4 Accent 3" w:uiPriority="49"/>
-    <w:lsdException w:name="List Table 5 Dark Accent 3" w:uiPriority="50"/>
-    <w:lsdException w:name="List Table 6 Colorful Accent 3" w:uiPriority="51"/>
-    <w:lsdException w:name="List Table 7 Colorful Accent 3" w:uiPriority="52"/>
-    <w:lsdException w:name="List Table 1 Light Accent 4" w:uiPriority="46"/>
-    <w:lsdException w:name="List Table 2 Accent 4" w:uiPriority="47"/>
-    <w:lsdException w:name="List Table 3 Accent 4" w:uiPriority="48"/>
-    <w:lsdException w:name="List Table 4 Accent 4" w:uiPriority="49"/>
-    <w:lsdException w:name="List Table 5 Dark Accent 4" w:uiPriority="50"/>
-    <w:lsdException w:name="List Table 6 Colorful Accent 4" w:uiPriority="51"/>
-    <w:lsdException w:name="List Table 7 Colorful Accent 4" w:uiPriority="52"/>
-    <w:lsdException w:name="List Table 1 Light Accent 5" w:uiPriority="46"/>
-    <w:lsdException w:name="List Table 2 Accent 5" w:uiPriority="47"/>
-    <w:lsdException w:name="List Table 3 Accent 5" w:uiPriority="48"/>
-    <w:lsdException w:name="List Table 4 Accent 5" w:uiPriority="49"/>
-    <w:lsdException w:name="List Table 5 Dark Accent 5" w:uiPriority="50"/>
-    <w:lsdException w:name="List Table 6 Colorful Accent 5" w:uiPriority="51"/>
-    <w:lsdException w:name="List Table 7 Colorful Accent 5" w:uiPriority="52"/>
-    <w:lsdException w:name="List Table 1 Light Accent 6" w:uiPriority="46"/>
-    <w:lsdException w:name="List Table 2 Accent 6" w:uiPriority="47"/>
-    <w:lsdException w:name="List Table 3 Accent 6" w:uiPriority="48"/>
-    <w:lsdException w:name="List Table 4 Accent 6" w:uiPriority="49"/>
-    <w:lsdException w:name="List Table 5 Dark Accent 6" w:uiPriority="50"/>
-    <w:lsdException w:name="List Table 6 Colorful Accent 6" w:uiPriority="51"/>
-    <w:lsdException w:name="List Table 7 Colorful Accent 6" w:uiPriority="52"/>
-  </w:latentStyles>
-  <w:style w:type="paragraph" w:default="1" w:styleId="Normal">
-    <w:name w:val="Normal"/>
-    <w:qFormat/>
-  </w:style>
-  <w:style w:type="character" w:default="1" w:styleId="DefaultParagraphFont">
-    <w:name w:val="Default Paragraph Font"/>
-    <w:uiPriority w:val="1"/>
-    <w:semiHidden/>
-    <w:unhideWhenUsed/>
-  </w:style>
-  <w:style w:type="table" w:default="1" w:styleId="TableNormal">
-    <w:name w:val="Normal Table"/>
-    <w:uiPriority w:val="99"/>
-    <w:semiHidden/>
-    <w:unhideWhenUsed/>
-    <w:tblPr>
-      <w:tblInd w:w="0" w:type="dxa"/>
-      <w:tblCellMar>
-        <w:top w:w="0" w:type="dxa"/>
-        <w:left w:w="108" w:type="dxa"/>
-        <w:bottom w:w="0" w:type="dxa"/>
-        <w:right w:w="108" w:type="dxa"/>
-      </w:tblCellMar>
-    </w:tblPr>
-  </w:style>
-  <w:style w:type="numbering" w:default="1" w:styleId="NoList">
-    <w:name w:val="No List"/>
-    <w:uiPriority w:val="99"/>
-    <w:semiHidden/>
-    <w:unhideWhenUsed/>
-  </w:style>
-  <w:style w:type="character" w:styleId="PlaceholderText">
-    <w:name w:val="Placeholder Text"/>
-    <w:basedOn w:val="DefaultParagraphFont"/>
-    <w:uiPriority w:val="99"/>
-    <w:semiHidden/>
-    <w:rsid w:val="00915A73"/>
-    <w:rPr>
-      <w:color w:val="808080"/>
-    </w:rPr>
-  </w:style>
-</w:styles>
-</file>
-
-<file path=word/glossary/webSettings.xml><?xml version="1.0" encoding="utf-8"?>
-<w:webSettings xmlns:mc="http://schemas.openxmlformats.org/markup-compatibility/2006" xmlns:r="http://schemas.openxmlformats.org/officeDocument/2006/relationships" xmlns:w="http://schemas.openxmlformats.org/wordprocessingml/2006/main" xmlns:w14="http://schemas.microsoft.com/office/word/2010/wordml" xmlns:w15="http://schemas.microsoft.com/office/word/2012/wordml" mc:Ignorable="w14 w15">
-  <w:optimizeForBrowser/>
-  <w:allowPNG/>
-</w:webSettings>
-</file>
-
 <file path=word/theme/theme1.xml><?xml version="1.0" encoding="utf-8"?>
 <a:theme xmlns:a="http://schemas.openxmlformats.org/drawingml/2006/main" name="Office Theme">
   <a:themeElements>
@@ -4770,7 +5425,7 @@
 </file>
 
 <file path=customXml/itemProps1.xml><?xml version="1.0" encoding="utf-8"?>
-<ds:datastoreItem xmlns:ds="http://schemas.openxmlformats.org/officeDocument/2006/customXml" ds:itemID="{C314A316-6B58-4915-81EE-38790A64CC53}">
+<ds:datastoreItem xmlns:ds="http://schemas.openxmlformats.org/officeDocument/2006/customXml" ds:itemID="{111E415D-F48D-4F98-BA7F-3787F7F7EFD7}">
   <ds:schemaRefs>
     <ds:schemaRef ds:uri="http://schemas.openxmlformats.org/officeDocument/2006/bibliography"/>
   </ds:schemaRefs>

</xml_diff>